<commit_message>
Finalized Phase 1 Report. Added ER Schema files to repo.
</commit_message>
<xml_diff>
--- a/Part I/332_Phase1_Report.docx
+++ b/Part I/332_Phase1_Report.docx
@@ -1,6 +1,6 @@
 
 <file path=word/document.xml><?xml version="1.0" encoding="utf-8"?>
-<w:document xmlns:wpc="http://schemas.microsoft.com/office/word/2010/wordprocessingCanvas" xmlns:mo="http://schemas.microsoft.com/office/mac/office/2008/main" xmlns:mc="http://schemas.openxmlformats.org/markup-compatibility/2006" xmlns:mv="urn:schemas-microsoft-com:mac:vml" xmlns:o="urn:schemas-microsoft-com:office:office" xmlns:r="http://schemas.openxmlformats.org/officeDocument/2006/relationships" xmlns:m="http://schemas.openxmlformats.org/officeDocument/2006/math" xmlns:v="urn:schemas-microsoft-com:vml" xmlns:wp14="http://schemas.microsoft.com/office/word/2010/wordprocessingDrawing" xmlns:wp="http://schemas.openxmlformats.org/drawingml/2006/wordprocessingDrawing" xmlns:w10="urn:schemas-microsoft-com:office:word" xmlns:w="http://schemas.openxmlformats.org/wordprocessingml/2006/main" xmlns:w14="http://schemas.microsoft.com/office/word/2010/wordml" xmlns:w15="http://schemas.microsoft.com/office/word/2012/wordml" xmlns:wpg="http://schemas.microsoft.com/office/word/2010/wordprocessingGroup" xmlns:wpi="http://schemas.microsoft.com/office/word/2010/wordprocessingInk" xmlns:wne="http://schemas.microsoft.com/office/word/2006/wordml" xmlns:wps="http://schemas.microsoft.com/office/word/2010/wordprocessingShape" mc:Ignorable="w14 w15 wp14">
+<w:document xmlns:wpc="http://schemas.microsoft.com/office/word/2010/wordprocessingCanvas" xmlns:cx="http://schemas.microsoft.com/office/drawing/2014/chartex" xmlns:cx1="http://schemas.microsoft.com/office/drawing/2015/9/8/chartex" xmlns:cx2="http://schemas.microsoft.com/office/drawing/2015/10/21/chartex" xmlns:cx3="http://schemas.microsoft.com/office/drawing/2016/5/9/chartex" xmlns:cx4="http://schemas.microsoft.com/office/drawing/2016/5/10/chartex" xmlns:cx5="http://schemas.microsoft.com/office/drawing/2016/5/11/chartex" xmlns:mc="http://schemas.openxmlformats.org/markup-compatibility/2006" xmlns:o="urn:schemas-microsoft-com:office:office" xmlns:r="http://schemas.openxmlformats.org/officeDocument/2006/relationships" xmlns:m="http://schemas.openxmlformats.org/officeDocument/2006/math" xmlns:v="urn:schemas-microsoft-com:vml" xmlns:wp14="http://schemas.microsoft.com/office/word/2010/wordprocessingDrawing" xmlns:wp="http://schemas.openxmlformats.org/drawingml/2006/wordprocessingDrawing" xmlns:w10="urn:schemas-microsoft-com:office:word" xmlns:w="http://schemas.openxmlformats.org/wordprocessingml/2006/main" xmlns:w14="http://schemas.microsoft.com/office/word/2010/wordml" xmlns:w15="http://schemas.microsoft.com/office/word/2012/wordml" xmlns:w16se="http://schemas.microsoft.com/office/word/2015/wordml/symex" xmlns:wpg="http://schemas.microsoft.com/office/word/2010/wordprocessingGroup" xmlns:wpi="http://schemas.microsoft.com/office/word/2010/wordprocessingInk" xmlns:wne="http://schemas.microsoft.com/office/word/2006/wordml" xmlns:wps="http://schemas.microsoft.com/office/word/2010/wordprocessingShape" mc:Ignorable="w14 w15 w16se wp14">
   <w:body>
     <w:sdt>
       <w:sdtPr>
@@ -16,6 +16,7 @@
           <w:r>
             <w:rPr>
               <w:noProof/>
+              <w:lang w:val="en-CA" w:eastAsia="en-CA"/>
             </w:rPr>
             <mc:AlternateContent>
               <mc:Choice Requires="wps">
@@ -155,11 +156,11 @@
               </mc:Choice>
               <mc:Fallback>
                 <w:pict>
-                  <v:shapetype w14:anchorId="37128D45" id="_x0000_t202" coordsize="21600,21600" o:spt="202" path="m0,0l0,21600,21600,21600,21600,0xe">
+                  <v:shapetype w14:anchorId="37128D45" id="_x0000_t202" coordsize="21600,21600" o:spt="202" path="m,l,21600r21600,l21600,xe">
                     <v:stroke joinstyle="miter"/>
                     <v:path gradientshapeok="t" o:connecttype="rect"/>
                   </v:shapetype>
-                  <v:shape id="Text Box 2" o:spid="_x0000_s1026" type="#_x0000_t202" style="position:absolute;margin-left:12.7pt;margin-top:15.75pt;width:500.25pt;height:134.85pt;z-index:251674624;visibility:visible;mso-wrap-style:square;mso-width-percent:0;mso-height-percent:200;mso-wrap-distance-left:9pt;mso-wrap-distance-top:3.6pt;mso-wrap-distance-right:9pt;mso-wrap-distance-bottom:3.6pt;mso-position-horizontal:absolute;mso-position-horizontal-relative:text;mso-position-vertical:absolute;mso-position-vertical-relative:text;mso-width-percent:0;mso-height-percent:200;mso-width-relative:margin;mso-height-relative:margin;v-text-anchor:top" o:gfxdata="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" filled="f" stroked="f">
+                  <v:shape id="Text Box 2" o:spid="_x0000_s1026" type="#_x0000_t202" style="position:absolute;margin-left:12.7pt;margin-top:15.75pt;width:500.25pt;height:134.85pt;z-index:251674624;visibility:visible;mso-wrap-style:square;mso-width-percent:0;mso-height-percent:200;mso-wrap-distance-left:9pt;mso-wrap-distance-top:3.6pt;mso-wrap-distance-right:9pt;mso-wrap-distance-bottom:3.6pt;mso-position-horizontal:absolute;mso-position-horizontal-relative:text;mso-position-vertical:absolute;mso-position-vertical-relative:text;mso-width-percent:0;mso-height-percent:200;mso-width-relative:margin;mso-height-relative:margin;v-text-anchor:top" o:gfxdata="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" filled="f" stroked="f">
                     <v:textbox style="mso-fit-shape-to-text:t">
                       <w:txbxContent>
                         <w:p>
@@ -250,6 +251,7 @@
           <w:r>
             <w:rPr>
               <w:noProof/>
+              <w:lang w:val="en-CA" w:eastAsia="en-CA"/>
             </w:rPr>
             <mc:AlternateContent>
               <mc:Choice Requires="wpg">
@@ -417,7 +419,7 @@
                   </wp:anchor>
                 </w:drawing>
               </mc:Choice>
-              <mc:Fallback>
+              <mc:Fallback xmlns:mv="urn:schemas-microsoft-com:mac:vml" xmlns:mo="http://schemas.microsoft.com/office/mac/office/2008/main">
                 <w:pict>
                   <v:group w14:anchorId="3E9FFFCF" id="Group 460" o:spid="_x0000_s1026" alt="Title: Crop mark graphic" style="position:absolute;margin-left:-66pt;margin-top:-68.2pt;width:208.1pt;height:267.85pt;z-index:251659264" coordsize="2642616,3401568" o:gfxdata="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">
                     <v:shape id="Freeform 461" o:spid="_x0000_s1027" style="position:absolute;left:504825;top:504825;width:2133600;height:2867025;visibility:visible;mso-wrap-style:square;v-text-anchor:top" coordsize="1344,1806" o:gfxdata="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" path="m168,1806l0,1806,,,1344,,1344,165,168,165,168,1806xe" fillcolor="#44546a [3215]" stroked="f">
@@ -432,6 +434,7 @@
           <w:r>
             <w:rPr>
               <w:noProof/>
+              <w:lang w:val="en-CA" w:eastAsia="en-CA"/>
             </w:rPr>
             <mc:AlternateContent>
               <mc:Choice Requires="wps">
@@ -489,7 +492,7 @@
                   </wp:anchor>
                 </w:drawing>
               </mc:Choice>
-              <mc:Fallback>
+              <mc:Fallback xmlns:mv="urn:schemas-microsoft-com:mac:vml" xmlns:mo="http://schemas.microsoft.com/office/mac/office/2008/main">
                 <w:pict>
                   <v:rect w14:anchorId="4471BD9F" id="Rectangle 464" o:spid="_x0000_s1026" alt="Title: Color background" style="position:absolute;margin-left:0;margin-top:0;width:8in;height:756pt;z-index:-251659264;visibility:visible;mso-wrap-style:square;mso-width-percent:941;mso-height-percent:954;mso-wrap-distance-left:9pt;mso-wrap-distance-top:0;mso-wrap-distance-right:9pt;mso-wrap-distance-bottom:0;mso-position-horizontal:center;mso-position-horizontal-relative:page;mso-position-vertical:center;mso-position-vertical-relative:page;mso-width-percent:941;mso-height-percent:954;mso-width-relative:page;mso-height-relative:page;v-text-anchor:top" o:gfxdata="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" fillcolor="#e7e6e6 [3214]" stroked="f">
                     <w10:wrap anchorx="page" anchory="page"/>
@@ -503,6 +506,7 @@
           <w:r>
             <w:rPr>
               <w:noProof/>
+              <w:lang w:val="en-CA" w:eastAsia="en-CA"/>
             </w:rPr>
             <mc:AlternateContent>
               <mc:Choice Requires="wpg">
@@ -670,7 +674,7 @@
                   </wp:anchor>
                 </w:drawing>
               </mc:Choice>
-              <mc:Fallback>
+              <mc:Fallback xmlns:mv="urn:schemas-microsoft-com:mac:vml" xmlns:mo="http://schemas.microsoft.com/office/mac/office/2008/main">
                 <w:pict>
                   <v:group w14:anchorId="3275EFF3" id="Group 455" o:spid="_x0000_s1026" alt="Title: Crop mark graphic" style="position:absolute;margin-left:404.05pt;margin-top:286.15pt;width:207.4pt;height:265.7pt;z-index:251661312;mso-position-horizontal-relative:page" coordsize="2628900,3371850" o:gfxdata="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">
                     <v:shape id="Freeform 456" o:spid="_x0000_s1027" style="position:absolute;width:2133600;height:2867025;visibility:visible;mso-wrap-style:square;v-text-anchor:top" coordsize="1344,1806" o:gfxdata="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" path="m1344,1806l0,1806,,1641,1176,1641,1176,,1344,,1344,1806xe" fillcolor="#44546a [3215]" stroked="f">
@@ -686,6 +690,7 @@
           <w:r>
             <w:rPr>
               <w:noProof/>
+              <w:lang w:val="en-CA" w:eastAsia="en-CA"/>
             </w:rPr>
             <mc:AlternateContent>
               <mc:Choice Requires="wps">
@@ -795,7 +800,7 @@
               </mc:Choice>
               <mc:Fallback>
                 <w:pict>
-                  <v:shape w14:anchorId="57E53860" id="Text Box 10" o:spid="_x0000_s1027" type="#_x0000_t202" alt="Title: Title and subtitle" style="position:absolute;margin-left:169.45pt;margin-top:332.5pt;width:307.45pt;height:103.5pt;z-index:251672576;visibility:visible;mso-wrap-style:square;mso-height-percent:0;mso-wrap-distance-left:9pt;mso-wrap-distance-top:0;mso-wrap-distance-right:9pt;mso-wrap-distance-bottom:0;mso-position-horizontal:absolute;mso-position-horizontal-relative:text;mso-position-vertical:absolute;mso-position-vertical-relative:text;mso-height-percent:0;mso-height-relative:margin;v-text-anchor:bottom" o:gfxdata="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" filled="f" stroked="f" strokeweight=".5pt">
+                  <v:shape w14:anchorId="57E53860" id="Text Box 10" o:spid="_x0000_s1027" type="#_x0000_t202" alt="Title: Title and subtitle" style="position:absolute;margin-left:169.45pt;margin-top:332.5pt;width:307.45pt;height:103.5pt;z-index:251672576;visibility:visible;mso-wrap-style:square;mso-height-percent:0;mso-wrap-distance-left:9pt;mso-wrap-distance-top:0;mso-wrap-distance-right:9pt;mso-wrap-distance-bottom:0;mso-position-horizontal:absolute;mso-position-horizontal-relative:text;mso-position-vertical:absolute;mso-position-vertical-relative:text;mso-height-percent:0;mso-height-relative:margin;v-text-anchor:bottom" o:gfxdata="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" filled="f" stroked="f" strokeweight=".5pt">
                     <v:textbox inset="0,0,36pt,36pt">
                       <w:txbxContent>
                         <w:sdt>
@@ -835,51 +840,7 @@
                                   <w:szCs w:val="36"/>
                                   <w:lang w:val="en-CA"/>
                                 </w:rPr>
-                                <w:t xml:space="preserve">Ryan Fredrickson - 10130487 Andrew McClelland - 10150229 </w:t>
-                              </w:r>
-                              <w:proofErr w:type="spellStart"/>
-                              <w:r>
-                                <w:rPr>
-                                  <w:color w:val="44546A" w:themeColor="text2"/>
-                                  <w:spacing w:val="10"/>
-                                  <w:sz w:val="36"/>
-                                  <w:szCs w:val="36"/>
-                                  <w:lang w:val="en-CA"/>
-                                </w:rPr>
-                                <w:t>Rony</w:t>
-                              </w:r>
-                              <w:proofErr w:type="spellEnd"/>
-                              <w:r>
-                                <w:rPr>
-                                  <w:color w:val="44546A" w:themeColor="text2"/>
-                                  <w:spacing w:val="10"/>
-                                  <w:sz w:val="36"/>
-                                  <w:szCs w:val="36"/>
-                                  <w:lang w:val="en-CA"/>
-                                </w:rPr>
-                                <w:t xml:space="preserve"> </w:t>
-                              </w:r>
-                              <w:proofErr w:type="spellStart"/>
-                              <w:r>
-                                <w:rPr>
-                                  <w:color w:val="44546A" w:themeColor="text2"/>
-                                  <w:spacing w:val="10"/>
-                                  <w:sz w:val="36"/>
-                                  <w:szCs w:val="36"/>
-                                  <w:lang w:val="en-CA"/>
-                                </w:rPr>
-                                <w:t>Besprozvanny</w:t>
-                              </w:r>
-                              <w:proofErr w:type="spellEnd"/>
-                              <w:r>
-                                <w:rPr>
-                                  <w:color w:val="44546A" w:themeColor="text2"/>
-                                  <w:spacing w:val="10"/>
-                                  <w:sz w:val="36"/>
-                                  <w:szCs w:val="36"/>
-                                  <w:lang w:val="en-CA"/>
-                                </w:rPr>
-                                <w:t xml:space="preserve"> - 10137022</w:t>
+                                <w:t>Ryan Fredrickson - 10130487 Andrew McClelland - 10150229 Rony Besprozvanny - 10137022</w:t>
                               </w:r>
                             </w:p>
                           </w:sdtContent>
@@ -962,7 +923,7 @@
           <w:r>
             <w:fldChar w:fldCharType="separate"/>
           </w:r>
-          <w:hyperlink w:anchor="_Toc476129582" w:history="1">
+          <w:hyperlink w:anchor="_Toc476143363" w:history="1">
             <w:r>
               <w:rPr>
                 <w:rStyle w:val="Hyperlink"/>
@@ -990,7 +951,7 @@
                 <w:noProof/>
                 <w:webHidden/>
               </w:rPr>
-              <w:instrText xml:space="preserve"> PAGEREF _Toc476129582 \h </w:instrText>
+              <w:instrText xml:space="preserve"> PAGEREF _Toc476143363 \h </w:instrText>
             </w:r>
             <w:r>
               <w:rPr>
@@ -1035,7 +996,7 @@
               <w:lang w:val="en-CA" w:eastAsia="en-CA"/>
             </w:rPr>
           </w:pPr>
-          <w:hyperlink w:anchor="_Toc476129583" w:history="1">
+          <w:hyperlink w:anchor="_Toc476143364" w:history="1">
             <w:r>
               <w:rPr>
                 <w:rStyle w:val="Hyperlink"/>
@@ -1063,7 +1024,7 @@
                 <w:noProof/>
                 <w:webHidden/>
               </w:rPr>
-              <w:instrText xml:space="preserve"> PAGEREF _Toc476129583 \h </w:instrText>
+              <w:instrText xml:space="preserve"> PAGEREF _Toc476143364 \h </w:instrText>
             </w:r>
             <w:r>
               <w:rPr>
@@ -1108,7 +1069,7 @@
               <w:lang w:val="en-CA" w:eastAsia="en-CA"/>
             </w:rPr>
           </w:pPr>
-          <w:hyperlink w:anchor="_Toc476129584" w:history="1">
+          <w:hyperlink w:anchor="_Toc476143365" w:history="1">
             <w:r>
               <w:rPr>
                 <w:rStyle w:val="Hyperlink"/>
@@ -1136,7 +1097,7 @@
                 <w:noProof/>
                 <w:webHidden/>
               </w:rPr>
-              <w:instrText xml:space="preserve"> PAGEREF _Toc476129584 \h </w:instrText>
+              <w:instrText xml:space="preserve"> PAGEREF _Toc476143365 \h </w:instrText>
             </w:r>
             <w:r>
               <w:rPr>
@@ -1181,7 +1142,7 @@
               <w:lang w:val="en-CA" w:eastAsia="en-CA"/>
             </w:rPr>
           </w:pPr>
-          <w:hyperlink w:anchor="_Toc476129585" w:history="1">
+          <w:hyperlink w:anchor="_Toc476143366" w:history="1">
             <w:r>
               <w:rPr>
                 <w:rStyle w:val="Hyperlink"/>
@@ -1209,7 +1170,7 @@
                 <w:noProof/>
                 <w:webHidden/>
               </w:rPr>
-              <w:instrText xml:space="preserve"> PAGEREF _Toc476129585 \h </w:instrText>
+              <w:instrText xml:space="preserve"> PAGEREF _Toc476143366 \h </w:instrText>
             </w:r>
             <w:r>
               <w:rPr>
@@ -1230,6 +1191,78 @@
                 <w:webHidden/>
               </w:rPr>
               <w:t>5</w:t>
+            </w:r>
+            <w:r>
+              <w:rPr>
+                <w:noProof/>
+                <w:webHidden/>
+              </w:rPr>
+              <w:fldChar w:fldCharType="end"/>
+            </w:r>
+          </w:hyperlink>
+        </w:p>
+        <w:p>
+          <w:pPr>
+            <w:pStyle w:val="TOC2"/>
+            <w:tabs>
+              <w:tab w:val="right" w:leader="dot" w:pos="9350"/>
+            </w:tabs>
+            <w:rPr>
+              <w:rFonts w:eastAsiaTheme="minorEastAsia"/>
+              <w:noProof/>
+              <w:sz w:val="22"/>
+              <w:szCs w:val="22"/>
+              <w:lang w:val="en-CA" w:eastAsia="en-CA"/>
+            </w:rPr>
+          </w:pPr>
+          <w:hyperlink w:anchor="_Toc476143367" w:history="1">
+            <w:r>
+              <w:rPr>
+                <w:rStyle w:val="Hyperlink"/>
+                <w:noProof/>
+              </w:rPr>
+              <w:t>Relational Schema Explanation</w:t>
+            </w:r>
+            <w:r>
+              <w:rPr>
+                <w:noProof/>
+                <w:webHidden/>
+              </w:rPr>
+              <w:tab/>
+            </w:r>
+            <w:r>
+              <w:rPr>
+                <w:noProof/>
+                <w:webHidden/>
+              </w:rPr>
+              <w:fldChar w:fldCharType="begin"/>
+            </w:r>
+            <w:r>
+              <w:rPr>
+                <w:noProof/>
+                <w:webHidden/>
+              </w:rPr>
+              <w:instrText xml:space="preserve"> PAGEREF _Toc476143367 \h </w:instrText>
+            </w:r>
+            <w:r>
+              <w:rPr>
+                <w:noProof/>
+                <w:webHidden/>
+              </w:rPr>
+            </w:r>
+            <w:r>
+              <w:rPr>
+                <w:noProof/>
+                <w:webHidden/>
+              </w:rPr>
+              <w:fldChar w:fldCharType="separate"/>
+            </w:r>
+            <w:r>
+              <w:rPr>
+                <w:noProof/>
+                <w:webHidden/>
+              </w:rPr>
+              <w:t>6</w:t>
             </w:r>
             <w:r>
               <w:rPr>
@@ -1254,7 +1287,7 @@
               <w:lang w:val="en-CA" w:eastAsia="en-CA"/>
             </w:rPr>
           </w:pPr>
-          <w:hyperlink w:anchor="_Toc476129586" w:history="1">
+          <w:hyperlink w:anchor="_Toc476143368" w:history="1">
             <w:r>
               <w:rPr>
                 <w:rStyle w:val="Hyperlink"/>
@@ -1281,7 +1314,7 @@
                 <w:noProof/>
                 <w:webHidden/>
               </w:rPr>
-              <w:instrText xml:space="preserve"> PAGEREF _Toc476129586 \h </w:instrText>
+              <w:instrText xml:space="preserve"> PAGEREF _Toc476143368 \h </w:instrText>
             </w:r>
             <w:r>
               <w:rPr>
@@ -1301,7 +1334,7 @@
                 <w:noProof/>
                 <w:webHidden/>
               </w:rPr>
-              <w:t>6</w:t>
+              <w:t>7</w:t>
             </w:r>
             <w:r>
               <w:rPr>
@@ -1326,7 +1359,7 @@
               <w:lang w:val="en-CA" w:eastAsia="en-CA"/>
             </w:rPr>
           </w:pPr>
-          <w:hyperlink w:anchor="_Toc476129587" w:history="1">
+          <w:hyperlink w:anchor="_Toc476143369" w:history="1">
             <w:r>
               <w:rPr>
                 <w:rStyle w:val="Hyperlink"/>
@@ -1353,7 +1386,7 @@
                 <w:noProof/>
                 <w:webHidden/>
               </w:rPr>
-              <w:instrText xml:space="preserve"> PAGEREF _Toc476129587 \h </w:instrText>
+              <w:instrText xml:space="preserve"> PAGEREF _Toc476143369 \h </w:instrText>
             </w:r>
             <w:r>
               <w:rPr>
@@ -1373,7 +1406,7 @@
                 <w:noProof/>
                 <w:webHidden/>
               </w:rPr>
-              <w:t>6</w:t>
+              <w:t>7</w:t>
             </w:r>
             <w:r>
               <w:rPr>
@@ -1398,7 +1431,7 @@
               <w:lang w:val="en-CA" w:eastAsia="en-CA"/>
             </w:rPr>
           </w:pPr>
-          <w:hyperlink w:anchor="_Toc476129588" w:history="1">
+          <w:hyperlink w:anchor="_Toc476143370" w:history="1">
             <w:r>
               <w:rPr>
                 <w:rStyle w:val="Hyperlink"/>
@@ -1425,7 +1458,7 @@
                 <w:noProof/>
                 <w:webHidden/>
               </w:rPr>
-              <w:instrText xml:space="preserve"> PAGEREF _Toc476129588 \h </w:instrText>
+              <w:instrText xml:space="preserve"> PAGEREF _Toc476143370 \h </w:instrText>
             </w:r>
             <w:r>
               <w:rPr>
@@ -1445,7 +1478,7 @@
                 <w:noProof/>
                 <w:webHidden/>
               </w:rPr>
-              <w:t>6</w:t>
+              <w:t>7</w:t>
             </w:r>
             <w:r>
               <w:rPr>
@@ -1470,7 +1503,7 @@
               <w:lang w:val="en-CA" w:eastAsia="en-CA"/>
             </w:rPr>
           </w:pPr>
-          <w:hyperlink w:anchor="_Toc476129589" w:history="1">
+          <w:hyperlink w:anchor="_Toc476143371" w:history="1">
             <w:r>
               <w:rPr>
                 <w:rStyle w:val="Hyperlink"/>
@@ -1497,7 +1530,7 @@
                 <w:noProof/>
                 <w:webHidden/>
               </w:rPr>
-              <w:instrText xml:space="preserve"> PAGEREF _Toc476129589 \h </w:instrText>
+              <w:instrText xml:space="preserve"> PAGEREF _Toc476143371 \h </w:instrText>
             </w:r>
             <w:r>
               <w:rPr>
@@ -1517,7 +1550,7 @@
                 <w:noProof/>
                 <w:webHidden/>
               </w:rPr>
-              <w:t>7</w:t>
+              <w:t>8</w:t>
             </w:r>
             <w:r>
               <w:rPr>
@@ -1542,7 +1575,7 @@
               <w:lang w:val="en-CA" w:eastAsia="en-CA"/>
             </w:rPr>
           </w:pPr>
-          <w:hyperlink w:anchor="_Toc476129590" w:history="1">
+          <w:hyperlink w:anchor="_Toc476143372" w:history="1">
             <w:r>
               <w:rPr>
                 <w:rStyle w:val="Hyperlink"/>
@@ -1569,7 +1602,7 @@
                 <w:noProof/>
                 <w:webHidden/>
               </w:rPr>
-              <w:instrText xml:space="preserve"> PAGEREF _Toc476129590 \h </w:instrText>
+              <w:instrText xml:space="preserve"> PAGEREF _Toc476143372 \h </w:instrText>
             </w:r>
             <w:r>
               <w:rPr>
@@ -1589,7 +1622,7 @@
                 <w:noProof/>
                 <w:webHidden/>
               </w:rPr>
-              <w:t>7</w:t>
+              <w:t>8</w:t>
             </w:r>
             <w:r>
               <w:rPr>
@@ -1614,7 +1647,7 @@
               <w:lang w:val="en-CA" w:eastAsia="en-CA"/>
             </w:rPr>
           </w:pPr>
-          <w:hyperlink w:anchor="_Toc476129591" w:history="1">
+          <w:hyperlink w:anchor="_Toc476143373" w:history="1">
             <w:r>
               <w:rPr>
                 <w:rStyle w:val="Hyperlink"/>
@@ -1641,7 +1674,7 @@
                 <w:noProof/>
                 <w:webHidden/>
               </w:rPr>
-              <w:instrText xml:space="preserve"> PAGEREF _Toc476129591 \h </w:instrText>
+              <w:instrText xml:space="preserve"> PAGEREF _Toc476143373 \h </w:instrText>
             </w:r>
             <w:r>
               <w:rPr>
@@ -1661,7 +1694,7 @@
                 <w:noProof/>
                 <w:webHidden/>
               </w:rPr>
-              <w:t>8</w:t>
+              <w:t>9</w:t>
             </w:r>
             <w:r>
               <w:rPr>
@@ -1686,7 +1719,7 @@
               <w:lang w:val="en-CA" w:eastAsia="en-CA"/>
             </w:rPr>
           </w:pPr>
-          <w:hyperlink w:anchor="_Toc476129592" w:history="1">
+          <w:hyperlink w:anchor="_Toc476143374" w:history="1">
             <w:r>
               <w:rPr>
                 <w:rStyle w:val="Hyperlink"/>
@@ -1713,7 +1746,7 @@
                 <w:noProof/>
                 <w:webHidden/>
               </w:rPr>
-              <w:instrText xml:space="preserve"> PAGEREF _Toc476129592 \h </w:instrText>
+              <w:instrText xml:space="preserve"> PAGEREF _Toc476143374 \h </w:instrText>
             </w:r>
             <w:r>
               <w:rPr>
@@ -1733,7 +1766,7 @@
                 <w:noProof/>
                 <w:webHidden/>
               </w:rPr>
-              <w:t>8</w:t>
+              <w:t>9</w:t>
             </w:r>
             <w:r>
               <w:rPr>
@@ -1758,7 +1791,7 @@
               <w:lang w:val="en-CA" w:eastAsia="en-CA"/>
             </w:rPr>
           </w:pPr>
-          <w:hyperlink w:anchor="_Toc476129593" w:history="1">
+          <w:hyperlink w:anchor="_Toc476143375" w:history="1">
             <w:r>
               <w:rPr>
                 <w:rStyle w:val="Hyperlink"/>
@@ -1785,7 +1818,7 @@
                 <w:noProof/>
                 <w:webHidden/>
               </w:rPr>
-              <w:instrText xml:space="preserve"> PAGEREF _Toc476129593 \h </w:instrText>
+              <w:instrText xml:space="preserve"> PAGEREF _Toc476143375 \h </w:instrText>
             </w:r>
             <w:r>
               <w:rPr>
@@ -1805,7 +1838,81 @@
                 <w:noProof/>
                 <w:webHidden/>
               </w:rPr>
-              <w:t>9</w:t>
+              <w:t>10</w:t>
+            </w:r>
+            <w:r>
+              <w:rPr>
+                <w:noProof/>
+                <w:webHidden/>
+              </w:rPr>
+              <w:fldChar w:fldCharType="end"/>
+            </w:r>
+          </w:hyperlink>
+          <w:bookmarkStart w:id="0" w:name="_GoBack"/>
+          <w:bookmarkEnd w:id="0"/>
+        </w:p>
+        <w:p>
+          <w:pPr>
+            <w:pStyle w:val="TOC2"/>
+            <w:tabs>
+              <w:tab w:val="right" w:leader="dot" w:pos="9350"/>
+            </w:tabs>
+            <w:rPr>
+              <w:rFonts w:eastAsiaTheme="minorEastAsia"/>
+              <w:noProof/>
+              <w:sz w:val="22"/>
+              <w:szCs w:val="22"/>
+              <w:lang w:val="en-CA" w:eastAsia="en-CA"/>
+            </w:rPr>
+          </w:pPr>
+          <w:hyperlink w:anchor="_Toc476143376" w:history="1">
+            <w:r>
+              <w:rPr>
+                <w:rStyle w:val="Hyperlink"/>
+                <w:noProof/>
+              </w:rPr>
+              <w:t>Payment_History</w:t>
+            </w:r>
+            <w:r>
+              <w:rPr>
+                <w:noProof/>
+                <w:webHidden/>
+              </w:rPr>
+              <w:tab/>
+            </w:r>
+            <w:r>
+              <w:rPr>
+                <w:noProof/>
+                <w:webHidden/>
+              </w:rPr>
+              <w:fldChar w:fldCharType="begin"/>
+            </w:r>
+            <w:r>
+              <w:rPr>
+                <w:noProof/>
+                <w:webHidden/>
+              </w:rPr>
+              <w:instrText xml:space="preserve"> PAGEREF _Toc476143376 \h </w:instrText>
+            </w:r>
+            <w:r>
+              <w:rPr>
+                <w:noProof/>
+                <w:webHidden/>
+              </w:rPr>
+            </w:r>
+            <w:r>
+              <w:rPr>
+                <w:noProof/>
+                <w:webHidden/>
+              </w:rPr>
+              <w:fldChar w:fldCharType="separate"/>
+            </w:r>
+            <w:r>
+              <w:rPr>
+                <w:noProof/>
+                <w:webHidden/>
+              </w:rPr>
+              <w:t>11</w:t>
             </w:r>
             <w:r>
               <w:rPr>
@@ -1830,13 +1937,13 @@
               <w:lang w:val="en-CA" w:eastAsia="en-CA"/>
             </w:rPr>
           </w:pPr>
-          <w:hyperlink w:anchor="_Toc476129594" w:history="1">
+          <w:hyperlink w:anchor="_Toc476143377" w:history="1">
             <w:r>
               <w:rPr>
                 <w:rStyle w:val="Hyperlink"/>
                 <w:noProof/>
               </w:rPr>
-              <w:t>Payment_History</w:t>
+              <w:t>Admin</w:t>
             </w:r>
             <w:r>
               <w:rPr>
@@ -1857,7 +1964,7 @@
                 <w:noProof/>
                 <w:webHidden/>
               </w:rPr>
-              <w:instrText xml:space="preserve"> PAGEREF _Toc476129594 \h </w:instrText>
+              <w:instrText xml:space="preserve"> PAGEREF _Toc476143377 \h </w:instrText>
             </w:r>
             <w:r>
               <w:rPr>
@@ -1877,79 +1984,7 @@
                 <w:noProof/>
                 <w:webHidden/>
               </w:rPr>
-              <w:t>10</w:t>
-            </w:r>
-            <w:r>
-              <w:rPr>
-                <w:noProof/>
-                <w:webHidden/>
-              </w:rPr>
-              <w:fldChar w:fldCharType="end"/>
-            </w:r>
-          </w:hyperlink>
-        </w:p>
-        <w:p>
-          <w:pPr>
-            <w:pStyle w:val="TOC2"/>
-            <w:tabs>
-              <w:tab w:val="right" w:leader="dot" w:pos="9350"/>
-            </w:tabs>
-            <w:rPr>
-              <w:rFonts w:eastAsiaTheme="minorEastAsia"/>
-              <w:noProof/>
-              <w:sz w:val="22"/>
-              <w:szCs w:val="22"/>
-              <w:lang w:val="en-CA" w:eastAsia="en-CA"/>
-            </w:rPr>
-          </w:pPr>
-          <w:hyperlink w:anchor="_Toc476129595" w:history="1">
-            <w:r>
-              <w:rPr>
-                <w:rStyle w:val="Hyperlink"/>
-                <w:noProof/>
-              </w:rPr>
-              <w:t>Admin</w:t>
-            </w:r>
-            <w:r>
-              <w:rPr>
-                <w:noProof/>
-                <w:webHidden/>
-              </w:rPr>
-              <w:tab/>
-            </w:r>
-            <w:r>
-              <w:rPr>
-                <w:noProof/>
-                <w:webHidden/>
-              </w:rPr>
-              <w:fldChar w:fldCharType="begin"/>
-            </w:r>
-            <w:r>
-              <w:rPr>
-                <w:noProof/>
-                <w:webHidden/>
-              </w:rPr>
-              <w:instrText xml:space="preserve"> PAGEREF _Toc476129595 \h </w:instrText>
-            </w:r>
-            <w:r>
-              <w:rPr>
-                <w:noProof/>
-                <w:webHidden/>
-              </w:rPr>
-            </w:r>
-            <w:r>
-              <w:rPr>
-                <w:noProof/>
-                <w:webHidden/>
-              </w:rPr>
-              <w:fldChar w:fldCharType="separate"/>
-            </w:r>
-            <w:r>
-              <w:rPr>
-                <w:noProof/>
-                <w:webHidden/>
-              </w:rPr>
-              <w:t>10</w:t>
+              <w:t>11</w:t>
             </w:r>
             <w:r>
               <w:rPr>
@@ -2002,7 +2037,7 @@
           <w:rFonts w:eastAsia="Times New Roman"/>
         </w:rPr>
       </w:pPr>
-      <w:bookmarkStart w:id="0" w:name="_Toc476129582"/>
+      <w:bookmarkStart w:id="1" w:name="_Toc476143363"/>
       <w:r>
         <w:rPr>
           <w:rFonts w:eastAsia="Times New Roman"/>
@@ -2010,7 +2045,7 @@
         <w:lastRenderedPageBreak/>
         <w:t>Assumptions</w:t>
       </w:r>
-      <w:bookmarkEnd w:id="0"/>
+      <w:bookmarkEnd w:id="1"/>
     </w:p>
     <w:p/>
     <w:p>
@@ -2341,15 +2376,13 @@
         </w:rPr>
         <w:t xml:space="preserve"> </w:t>
       </w:r>
-      <w:proofErr w:type="spellStart"/>
       <w:r>
         <w:rPr>
           <w:rFonts w:cstheme="minorHAnsi"/>
           <w:color w:val="000000"/>
         </w:rPr>
-        <w:t>dropoff</w:t>
-      </w:r>
-      <w:proofErr w:type="spellEnd"/>
+        <w:t>drop-off</w:t>
+      </w:r>
       <w:r>
         <w:rPr>
           <w:rFonts w:cstheme="minorHAnsi"/>
@@ -2600,15 +2633,8 @@
         <w:rPr>
           <w:rFonts w:eastAsia="Times New Roman"/>
         </w:rPr>
-        <w:sectPr>
-          <w:pgSz w:w="15840" w:h="12240" w:orient="landscape"/>
-          <w:pgMar w:top="1440" w:right="1440" w:bottom="1440" w:left="1440" w:header="708" w:footer="708" w:gutter="0"/>
-          <w:cols w:space="708"/>
-          <w:titlePg/>
-          <w:docGrid w:linePitch="360"/>
-        </w:sectPr>
-      </w:pPr>
-      <w:bookmarkStart w:id="1" w:name="_Toc476129583"/>
+      </w:pPr>
+      <w:bookmarkStart w:id="2" w:name="_Toc476143364"/>
       <w:r>
         <w:rPr>
           <w:rFonts w:eastAsia="Times New Roman"/>
@@ -2622,17 +2648,40 @@
         </w:rPr>
         <w:t>Schema</w:t>
       </w:r>
-      <w:bookmarkEnd w:id="1"/>
-      <w:r>
-        <w:rPr>
-          <w:rFonts w:eastAsia="Times New Roman"/>
+      <w:bookmarkEnd w:id="2"/>
+    </w:p>
+    <w:p>
+      <w:pPr>
+        <w:rPr>
+          <w:lang w:val="en-CA" w:eastAsia="en-CA"/>
+        </w:rPr>
+      </w:pPr>
+      <w:r>
+        <w:rPr>
           <w:noProof/>
+          <w:lang w:val="en-CA" w:eastAsia="en-CA"/>
         </w:rPr>
         <w:drawing>
-          <wp:inline distT="0" distB="0" distL="0" distR="0" wp14:anchorId="0377D021" wp14:editId="318EB77B">
-            <wp:extent cx="8216900" cy="4686300"/>
-            <wp:effectExtent l="0" t="0" r="12700" b="12700"/>
-            <wp:docPr id="11" name="Picture 11" descr="../Desktop/Screen%20Shot%202017-03-01%20at%2011.43.06%20AM.pn"/>
+          <wp:anchor distT="0" distB="0" distL="114300" distR="114300" simplePos="0" relativeHeight="251676672" behindDoc="1" locked="0" layoutInCell="1" allowOverlap="1" wp14:anchorId="51E0C1DC" wp14:editId="6998D302">
+            <wp:simplePos x="0" y="0"/>
+            <wp:positionH relativeFrom="margin">
+              <wp:align>center</wp:align>
+            </wp:positionH>
+            <wp:positionV relativeFrom="paragraph">
+              <wp:posOffset>427355</wp:posOffset>
+            </wp:positionV>
+            <wp:extent cx="9025255" cy="5076825"/>
+            <wp:effectExtent l="0" t="0" r="4445" b="9525"/>
+            <wp:wrapTight wrapText="bothSides">
+              <wp:wrapPolygon edited="0">
+                <wp:start x="0" y="0"/>
+                <wp:lineTo x="0" y="21559"/>
+                <wp:lineTo x="21565" y="21559"/>
+                <wp:lineTo x="21565" y="0"/>
+                <wp:lineTo x="0" y="0"/>
+              </wp:wrapPolygon>
+            </wp:wrapTight>
+            <wp:docPr id="12" name="Picture 12"/>
             <wp:cNvGraphicFramePr>
               <a:graphicFrameLocks xmlns:a="http://schemas.openxmlformats.org/drawingml/2006/main" noChangeAspect="1"/>
             </wp:cNvGraphicFramePr>
@@ -2640,10 +2689,8 @@
               <a:graphicData uri="http://schemas.openxmlformats.org/drawingml/2006/picture">
                 <pic:pic xmlns:pic="http://schemas.openxmlformats.org/drawingml/2006/picture">
                   <pic:nvPicPr>
-                    <pic:cNvPr id="0" name="Picture 1" descr="../Desktop/Screen%20Shot%202017-03-01%20at%2011.43.06%20AM.pn"/>
-                    <pic:cNvPicPr>
-                      <a:picLocks noChangeAspect="1" noChangeArrowheads="1"/>
-                    </pic:cNvPicPr>
+                    <pic:cNvPr id="12" name="ER Schema.PNG"/>
+                    <pic:cNvPicPr/>
                   </pic:nvPicPr>
                   <pic:blipFill>
                     <a:blip r:embed="rId9">
@@ -2653,47 +2700,64 @@
                         </a:ext>
                       </a:extLst>
                     </a:blip>
-                    <a:srcRect/>
                     <a:stretch>
                       <a:fillRect/>
                     </a:stretch>
                   </pic:blipFill>
-                  <pic:spPr bwMode="auto">
+                  <pic:spPr>
                     <a:xfrm>
                       <a:off x="0" y="0"/>
-                      <a:ext cx="8216900" cy="4686300"/>
+                      <a:ext cx="9025255" cy="5076825"/>
                     </a:xfrm>
                     <a:prstGeom prst="rect">
                       <a:avLst/>
                     </a:prstGeom>
-                    <a:noFill/>
-                    <a:ln>
-                      <a:noFill/>
-                    </a:ln>
                   </pic:spPr>
                 </pic:pic>
               </a:graphicData>
             </a:graphic>
-          </wp:inline>
+            <wp14:sizeRelH relativeFrom="margin">
+              <wp14:pctWidth>0</wp14:pctWidth>
+            </wp14:sizeRelH>
+            <wp14:sizeRelV relativeFrom="margin">
+              <wp14:pctHeight>0</wp14:pctHeight>
+            </wp14:sizeRelV>
+          </wp:anchor>
         </w:drawing>
       </w:r>
     </w:p>
     <w:p>
       <w:pPr>
+        <w:rPr>
+          <w:lang w:val="en-CA" w:eastAsia="en-CA"/>
+        </w:rPr>
+        <w:sectPr>
+          <w:pgSz w:w="15840" w:h="12240" w:orient="landscape"/>
+          <w:pgMar w:top="1440" w:right="1440" w:bottom="1440" w:left="1440" w:header="708" w:footer="708" w:gutter="0"/>
+          <w:cols w:space="708"/>
+          <w:titlePg/>
+          <w:docGrid w:linePitch="360"/>
+        </w:sectPr>
+      </w:pPr>
+    </w:p>
+    <w:p>
+      <w:pPr>
         <w:pStyle w:val="Heading2"/>
         <w:rPr>
           <w:rFonts w:eastAsia="Times New Roman"/>
-        </w:rPr>
-      </w:pPr>
-      <w:bookmarkStart w:id="2" w:name="_Toc476129584"/>
+          <w:u w:val="single"/>
+        </w:rPr>
+      </w:pPr>
+      <w:bookmarkStart w:id="3" w:name="_Toc476143365"/>
       <w:r>
         <w:rPr>
           <w:rFonts w:eastAsia="Times New Roman"/>
+          <w:u w:val="single"/>
         </w:rPr>
         <w:lastRenderedPageBreak/>
         <w:t>ER Explanation</w:t>
       </w:r>
-      <w:bookmarkEnd w:id="2"/>
+      <w:bookmarkEnd w:id="3"/>
     </w:p>
     <w:p>
       <w:pPr>
@@ -3026,71 +3090,14 @@
           <w:rFonts w:eastAsia="Times New Roman" w:cstheme="minorHAnsi"/>
           <w:color w:val="000000"/>
         </w:rPr>
-        <w:t>Another feature of the ER diagram seen above is the use of the derived variable ‘</w:t>
-      </w:r>
-      <w:proofErr w:type="spellStart"/>
-      <w:proofErr w:type="gramStart"/>
+        <w:t xml:space="preserve">Another feature of the ER diagram seen above is the use of the derived variable ‘NumberDays()’ for the Reservations table. </w:t>
+      </w:r>
       <w:r>
         <w:rPr>
           <w:rFonts w:eastAsia="Times New Roman" w:cstheme="minorHAnsi"/>
           <w:color w:val="000000"/>
         </w:rPr>
-        <w:t>NumberDays</w:t>
-      </w:r>
-      <w:proofErr w:type="spellEnd"/>
-      <w:r>
-        <w:rPr>
-          <w:rFonts w:eastAsia="Times New Roman" w:cstheme="minorHAnsi"/>
-          <w:color w:val="000000"/>
-        </w:rPr>
-        <w:t>(</w:t>
-      </w:r>
-      <w:proofErr w:type="gramEnd"/>
-      <w:r>
-        <w:rPr>
-          <w:rFonts w:eastAsia="Times New Roman" w:cstheme="minorHAnsi"/>
-          <w:color w:val="000000"/>
-        </w:rPr>
-        <w:t xml:space="preserve">)’ for the Reservations table. </w:t>
-      </w:r>
-      <w:r>
-        <w:rPr>
-          <w:rFonts w:eastAsia="Times New Roman" w:cstheme="minorHAnsi"/>
-          <w:color w:val="000000"/>
-        </w:rPr>
-        <w:t>The purpose of this derived variable is to compute the number of days that the user will be renting the car. This will be done by getting the ‘</w:t>
-      </w:r>
-      <w:proofErr w:type="spellStart"/>
-      <w:r>
-        <w:rPr>
-          <w:rFonts w:eastAsia="Times New Roman" w:cstheme="minorHAnsi"/>
-          <w:color w:val="000000"/>
-        </w:rPr>
-        <w:t>StartDate</w:t>
-      </w:r>
-      <w:proofErr w:type="spellEnd"/>
-      <w:r>
-        <w:rPr>
-          <w:rFonts w:eastAsia="Times New Roman" w:cstheme="minorHAnsi"/>
-          <w:color w:val="000000"/>
-        </w:rPr>
-        <w:t>’ and ‘</w:t>
-      </w:r>
-      <w:proofErr w:type="spellStart"/>
-      <w:r>
-        <w:rPr>
-          <w:rFonts w:eastAsia="Times New Roman" w:cstheme="minorHAnsi"/>
-          <w:color w:val="000000"/>
-        </w:rPr>
-        <w:t>EndDate</w:t>
-      </w:r>
-      <w:proofErr w:type="spellEnd"/>
-      <w:r>
-        <w:rPr>
-          <w:rFonts w:eastAsia="Times New Roman" w:cstheme="minorHAnsi"/>
-          <w:color w:val="000000"/>
-        </w:rPr>
-        <w:t xml:space="preserve">’ and subtracting them to get the number of days. </w:t>
+        <w:t xml:space="preserve">The purpose of this derived variable is to compute the number of days that the user will be renting the car. This will be done by getting the ‘StartDate’ and ‘EndDate’ and subtracting them to get the number of days. </w:t>
       </w:r>
     </w:p>
     <w:p>
@@ -3116,7 +3123,7 @@
           <w:rFonts w:eastAsia="Times New Roman"/>
         </w:rPr>
       </w:pPr>
-      <w:bookmarkStart w:id="3" w:name="_Toc476129585"/>
+      <w:bookmarkStart w:id="4" w:name="_Toc476143366"/>
       <w:r>
         <w:rPr>
           <w:rFonts w:eastAsia="Times New Roman"/>
@@ -3124,214 +3131,9 @@
         <w:lastRenderedPageBreak/>
         <w:t>Relational Schema</w:t>
       </w:r>
-      <w:bookmarkEnd w:id="3"/>
+      <w:bookmarkEnd w:id="4"/>
     </w:p>
     <w:p/>
-    <w:p>
-      <w:r>
-        <w:t xml:space="preserve">Based on the ER diagram the relational schema was created as seen below. In terms of handling the one to many/many to one relationships, the primary key of the one side was added as an attribute to the many side. This created a foreign key relationship. As an example, the Parking_Location shares a one to many relationship with Car so </w:t>
-      </w:r>
-      <w:proofErr w:type="spellStart"/>
-      <w:r>
-        <w:t>Parking_Location</w:t>
-      </w:r>
-      <w:r>
-        <w:t>’</w:t>
-      </w:r>
-      <w:r>
-        <w:t>s</w:t>
-      </w:r>
-      <w:proofErr w:type="spellEnd"/>
-      <w:r>
-        <w:t xml:space="preserve"> primary key of LocationID w</w:t>
-      </w:r>
-      <w:r>
-        <w:t>as added as an attribute in Car.</w:t>
-      </w:r>
-      <w:r>
-        <w:t xml:space="preserve"> </w:t>
-      </w:r>
-    </w:p>
-    <w:p/>
-    <w:p>
-      <w:r>
-        <w:t xml:space="preserve">Another note with the relational schema is the various optimizations the team made in order to make the schema more efficient. </w:t>
-      </w:r>
-      <w:r>
-        <w:t>In the ER diagram the dates for the various objects (</w:t>
-      </w:r>
-      <w:proofErr w:type="spellStart"/>
-      <w:r>
-        <w:t>ie</w:t>
-      </w:r>
-      <w:proofErr w:type="spellEnd"/>
-      <w:r>
-        <w:t xml:space="preserve">. Car_Rental_History) were a composite value comprised of day, month and year. In SQL there is a </w:t>
-      </w:r>
-      <w:r>
-        <w:t>predefined</w:t>
-      </w:r>
-      <w:r>
-        <w:t xml:space="preserve"> date type that takes care of the various aspects of the date. </w:t>
-      </w:r>
-      <w:r>
-        <w:t>Thus</w:t>
-      </w:r>
-      <w:r>
-        <w:t>, in the relational schema there is no need to have day, month and year as it is just replaced by a date object.</w:t>
-      </w:r>
-    </w:p>
-    <w:p/>
-    <w:p>
-      <w:pPr>
-        <w:spacing w:before="100" w:beforeAutospacing="1" w:after="100" w:afterAutospacing="1"/>
-        <w:textAlignment w:val="baseline"/>
-        <w:rPr>
-          <w:rFonts w:eastAsia="Times New Roman" w:cstheme="minorHAnsi"/>
-          <w:color w:val="000000"/>
-        </w:rPr>
-      </w:pPr>
-      <w:r>
-        <w:rPr>
-          <w:rFonts w:eastAsia="Times New Roman" w:cstheme="minorHAnsi"/>
-          <w:color w:val="000000"/>
-        </w:rPr>
-        <w:t>In addition, in the ER schema there was a derived variable ‘</w:t>
-      </w:r>
-      <w:proofErr w:type="spellStart"/>
-      <w:proofErr w:type="gramStart"/>
-      <w:r>
-        <w:rPr>
-          <w:rFonts w:eastAsia="Times New Roman" w:cstheme="minorHAnsi"/>
-          <w:color w:val="000000"/>
-        </w:rPr>
-        <w:t>NumberDays</w:t>
-      </w:r>
-      <w:proofErr w:type="spellEnd"/>
-      <w:r>
-        <w:rPr>
-          <w:rFonts w:eastAsia="Times New Roman" w:cstheme="minorHAnsi"/>
-          <w:color w:val="000000"/>
-        </w:rPr>
-        <w:t>(</w:t>
-      </w:r>
-      <w:proofErr w:type="gramEnd"/>
-      <w:r>
-        <w:rPr>
-          <w:rFonts w:eastAsia="Times New Roman" w:cstheme="minorHAnsi"/>
-          <w:color w:val="000000"/>
-        </w:rPr>
-        <w:t xml:space="preserve">)’, but the derived variable is not present in the relational schema or the SQL. This is because </w:t>
-      </w:r>
-      <w:r>
-        <w:rPr>
-          <w:rFonts w:eastAsia="Times New Roman" w:cstheme="minorHAnsi"/>
-          <w:color w:val="000000"/>
-        </w:rPr>
-        <w:t xml:space="preserve">the number of days the user is reserving the car for will be computed by querying the </w:t>
-      </w:r>
-      <w:proofErr w:type="spellStart"/>
-      <w:r>
-        <w:rPr>
-          <w:rFonts w:eastAsia="Times New Roman" w:cstheme="minorHAnsi"/>
-          <w:color w:val="000000"/>
-        </w:rPr>
-        <w:t>StartDate</w:t>
-      </w:r>
-      <w:proofErr w:type="spellEnd"/>
-      <w:r>
-        <w:rPr>
-          <w:rFonts w:eastAsia="Times New Roman" w:cstheme="minorHAnsi"/>
-          <w:color w:val="000000"/>
-        </w:rPr>
-        <w:t xml:space="preserve"> and </w:t>
-      </w:r>
-      <w:proofErr w:type="spellStart"/>
-      <w:r>
-        <w:rPr>
-          <w:rFonts w:eastAsia="Times New Roman" w:cstheme="minorHAnsi"/>
-          <w:color w:val="000000"/>
-        </w:rPr>
-        <w:t>EndDate</w:t>
-      </w:r>
-      <w:proofErr w:type="spellEnd"/>
-      <w:r>
-        <w:rPr>
-          <w:rFonts w:eastAsia="Times New Roman" w:cstheme="minorHAnsi"/>
-          <w:color w:val="000000"/>
-        </w:rPr>
-        <w:t xml:space="preserve"> and subtracting them.</w:t>
-      </w:r>
-    </w:p>
-    <w:p>
-      <w:pPr>
-        <w:spacing w:before="100" w:beforeAutospacing="1" w:after="100" w:afterAutospacing="1"/>
-        <w:textAlignment w:val="baseline"/>
-      </w:pPr>
-      <w:r>
-        <w:rPr>
-          <w:rFonts w:eastAsia="Times New Roman" w:cstheme="minorHAnsi"/>
-          <w:color w:val="000000"/>
-        </w:rPr>
-        <w:t>In terms of constraints of various variables, this is not seen in the Relational Schema but it is present in the SQL</w:t>
-      </w:r>
-      <w:r>
-        <w:rPr>
-          <w:rFonts w:eastAsia="Times New Roman" w:cstheme="minorHAnsi"/>
-          <w:color w:val="000000"/>
-        </w:rPr>
-        <w:t xml:space="preserve"> table</w:t>
-      </w:r>
-      <w:r>
-        <w:rPr>
-          <w:rFonts w:eastAsia="Times New Roman" w:cstheme="minorHAnsi"/>
-          <w:color w:val="000000"/>
-        </w:rPr>
-        <w:t xml:space="preserve"> create statements found in the next section. </w:t>
-      </w:r>
-      <w:r>
-        <w:rPr>
-          <w:rFonts w:eastAsia="Times New Roman" w:cstheme="minorHAnsi"/>
-          <w:color w:val="000000"/>
-        </w:rPr>
-        <w:t xml:space="preserve">Constraints were added for Rating, Maintenance and Status. The ‘Rating’ attribute constraint ensured that Rating would only be an integer from 1-4.  </w:t>
-      </w:r>
-      <w:r>
-        <w:rPr>
-          <w:rFonts w:eastAsia="Times New Roman" w:cstheme="minorHAnsi"/>
-          <w:color w:val="000000"/>
-        </w:rPr>
-        <w:t xml:space="preserve">The ‘Maintenance’ attribute constraints </w:t>
-      </w:r>
-      <w:r>
-        <w:rPr>
-          <w:rFonts w:eastAsia="Times New Roman" w:cstheme="minorHAnsi"/>
-          <w:color w:val="000000"/>
-        </w:rPr>
-        <w:t>are</w:t>
-      </w:r>
-      <w:r>
-        <w:rPr>
-          <w:rFonts w:eastAsia="Times New Roman" w:cstheme="minorHAnsi"/>
-          <w:color w:val="000000"/>
-        </w:rPr>
-        <w:t xml:space="preserve"> that it can only take on the values of either ‘scheduled’, ‘repair’ or ‘body work’. Finally, the ‘Status’ attribute constraints </w:t>
-      </w:r>
-      <w:r>
-        <w:rPr>
-          <w:rFonts w:eastAsia="Times New Roman" w:cstheme="minorHAnsi"/>
-          <w:color w:val="000000"/>
-        </w:rPr>
-        <w:t>are</w:t>
-      </w:r>
-      <w:r>
-        <w:rPr>
-          <w:rFonts w:eastAsia="Times New Roman" w:cstheme="minorHAnsi"/>
-          <w:color w:val="000000"/>
-        </w:rPr>
-        <w:t xml:space="preserve"> that it can only take on the values of either ‘normal’, ‘damaged’, or ‘not running’. </w:t>
-      </w:r>
-    </w:p>
     <w:p/>
     <w:p>
       <w:pPr>
@@ -4287,18 +4089,140 @@
           </m:r>
         </m:oMath>
       </m:oMathPara>
-      <w:bookmarkStart w:id="4" w:name="_GoBack"/>
-      <w:bookmarkEnd w:id="4"/>
+    </w:p>
+    <w:p>
+      <w:pPr>
+        <w:rPr>
+          <w:rFonts w:asciiTheme="majorHAnsi" w:eastAsiaTheme="majorEastAsia" w:hAnsiTheme="majorHAnsi" w:cstheme="majorBidi"/>
+          <w:color w:val="2F5496" w:themeColor="accent1" w:themeShade="BF"/>
+          <w:sz w:val="32"/>
+          <w:szCs w:val="32"/>
+        </w:rPr>
+      </w:pPr>
+      <w:r>
+        <w:br w:type="page"/>
+      </w:r>
+    </w:p>
+    <w:p>
+      <w:pPr>
+        <w:pStyle w:val="Heading2"/>
+        <w:rPr>
+          <w:u w:val="single"/>
+        </w:rPr>
+      </w:pPr>
+      <w:bookmarkStart w:id="5" w:name="_Toc476143367"/>
+      <w:r>
+        <w:rPr>
+          <w:u w:val="single"/>
+        </w:rPr>
+        <w:lastRenderedPageBreak/>
+        <w:t xml:space="preserve">Relational Schema </w:t>
+      </w:r>
+      <w:r>
+        <w:rPr>
+          <w:u w:val="single"/>
+        </w:rPr>
+        <w:t>Explanation</w:t>
+      </w:r>
+      <w:bookmarkEnd w:id="5"/>
+    </w:p>
+    <w:p/>
+    <w:p>
+      <w:r>
+        <w:t>Based on the ER diagram</w:t>
+      </w:r>
+      <w:r>
+        <w:t>,</w:t>
+      </w:r>
+      <w:r>
+        <w:t xml:space="preserve"> the relational schema was created </w:t>
+      </w:r>
+      <w:r>
+        <w:t>(</w:t>
+      </w:r>
+      <w:r>
+        <w:t xml:space="preserve">as seen </w:t>
+      </w:r>
+      <w:r>
+        <w:t>above)</w:t>
+      </w:r>
+      <w:r>
+        <w:t xml:space="preserve">. In terms of handling the one to many/many to one relationships, the primary key of the one side was added as an attribute to the many side. This created a foreign key relationship. As an example, the Parking_Location shares a one to many relationship with Car so Parking_Location’s primary key of LocationID was added as an attribute in Car. </w:t>
+      </w:r>
+    </w:p>
+    <w:p/>
+    <w:p>
+      <w:r>
+        <w:t>Another note with the relational schema is the various optimizations the team made in order to make the schema more efficient. In the ER diagram the dates for the various objects (ie. Car_Rental_History) were a composite value comprised of day, month and year. In SQL there is a predefined date type that takes care of the various aspects of the date. Thus, in the relational schema there is no need to have day, month and year as it is just replaced by a date object.</w:t>
+      </w:r>
+    </w:p>
+    <w:p>
+      <w:pPr>
+        <w:spacing w:before="100" w:beforeAutospacing="1" w:after="100" w:afterAutospacing="1"/>
+        <w:textAlignment w:val="baseline"/>
+        <w:rPr>
+          <w:rFonts w:eastAsia="Times New Roman" w:cstheme="minorHAnsi"/>
+          <w:color w:val="000000"/>
+        </w:rPr>
+      </w:pPr>
+      <w:r>
+        <w:rPr>
+          <w:rFonts w:eastAsia="Times New Roman" w:cstheme="minorHAnsi"/>
+          <w:color w:val="000000"/>
+        </w:rPr>
+        <w:t>In addition, in the ER schema there was a derived variable ‘NumberDays()’, but the derived variable is not present in the relational schema or the SQL. This is because the number of days the user is reserving the car for will be computed by querying the StartDate and EndDate and subtracting them.</w:t>
+      </w:r>
+    </w:p>
+    <w:p>
+      <w:pPr>
+        <w:spacing w:before="100" w:beforeAutospacing="1" w:after="100" w:afterAutospacing="1"/>
+        <w:textAlignment w:val="baseline"/>
+      </w:pPr>
+      <w:r>
+        <w:rPr>
+          <w:rFonts w:eastAsia="Times New Roman" w:cstheme="minorHAnsi"/>
+          <w:color w:val="000000"/>
+        </w:rPr>
+        <w:t xml:space="preserve">In terms of constraints of various variables, this is not seen in the Relational Schema but it is present in the SQL table create statements found in the </w:t>
+      </w:r>
+      <w:r>
+        <w:rPr>
+          <w:rFonts w:eastAsia="Times New Roman" w:cstheme="minorHAnsi"/>
+          <w:color w:val="000000"/>
+        </w:rPr>
+        <w:t>following</w:t>
+      </w:r>
+      <w:r>
+        <w:rPr>
+          <w:rFonts w:eastAsia="Times New Roman" w:cstheme="minorHAnsi"/>
+          <w:color w:val="000000"/>
+        </w:rPr>
+        <w:t xml:space="preserve"> section. Constraints were added for Rating, Maintenance and Status. The ‘Rating’ attribute constraint ensured that Rating would only be an integer from 1-4.  The ‘Maintenance’ attribute constraints are that it can only take on the values of either ‘scheduled’, ‘repair’ or ‘body work’. Finally, the ‘Status’ attribute constraints are that it can only take on the values of either ‘normal’, ‘damaged’, or ‘not running’. </w:t>
+      </w:r>
+    </w:p>
+    <w:p>
+      <w:pPr>
+        <w:rPr>
+          <w:rFonts w:asciiTheme="majorHAnsi" w:eastAsiaTheme="majorEastAsia" w:hAnsiTheme="majorHAnsi" w:cstheme="majorBidi"/>
+          <w:color w:val="2F5496" w:themeColor="accent1" w:themeShade="BF"/>
+          <w:sz w:val="32"/>
+          <w:szCs w:val="32"/>
+        </w:rPr>
+      </w:pPr>
+      <w:r>
+        <w:br w:type="page"/>
+      </w:r>
     </w:p>
     <w:p>
       <w:pPr>
         <w:pStyle w:val="Heading1"/>
       </w:pPr>
-      <w:bookmarkStart w:id="5" w:name="_Toc476129586"/>
-      <w:r>
+      <w:bookmarkStart w:id="6" w:name="_Toc476143368"/>
+      <w:r>
+        <w:lastRenderedPageBreak/>
         <w:t>SQL Tables with Sample Data</w:t>
       </w:r>
-      <w:bookmarkEnd w:id="5"/>
+      <w:bookmarkEnd w:id="6"/>
     </w:p>
     <w:p>
       <w:pPr>
@@ -4312,74 +4236,34 @@
           <w:u w:val="single"/>
         </w:rPr>
       </w:pPr>
-      <w:bookmarkStart w:id="6" w:name="_Toc476129587"/>
+      <w:bookmarkStart w:id="7" w:name="_Toc476143369"/>
       <w:r>
         <w:rPr>
           <w:u w:val="single"/>
         </w:rPr>
         <w:t>Parking Location</w:t>
       </w:r>
-      <w:bookmarkEnd w:id="6"/>
+      <w:bookmarkEnd w:id="7"/>
     </w:p>
     <w:p/>
     <w:p>
       <w:r>
-        <w:t xml:space="preserve">CREATE TABLE </w:t>
-      </w:r>
-      <w:proofErr w:type="spellStart"/>
-      <w:r>
-        <w:t>parking_location</w:t>
-      </w:r>
-      <w:proofErr w:type="spellEnd"/>
-      <w:r>
-        <w:t xml:space="preserve"> (</w:t>
-      </w:r>
-    </w:p>
-    <w:p>
-      <w:r>
-        <w:t xml:space="preserve">  </w:t>
-      </w:r>
-      <w:proofErr w:type="spellStart"/>
-      <w:r>
-        <w:t>LocationID</w:t>
-      </w:r>
-      <w:proofErr w:type="spellEnd"/>
-      <w:r>
-        <w:t xml:space="preserve"> </w:t>
-      </w:r>
-      <w:proofErr w:type="spellStart"/>
-      <w:r>
-        <w:t>int</w:t>
-      </w:r>
-      <w:proofErr w:type="spellEnd"/>
-      <w:r>
-        <w:t>(11) NOT NULL,</w:t>
-      </w:r>
-    </w:p>
-    <w:p>
-      <w:r>
-        <w:t xml:space="preserve">  </w:t>
-      </w:r>
-      <w:proofErr w:type="spellStart"/>
-      <w:r>
-        <w:t>AddressLine</w:t>
-      </w:r>
-      <w:proofErr w:type="spellEnd"/>
-      <w:r>
-        <w:t xml:space="preserve"> varchar(40) NOT NULL,</w:t>
-      </w:r>
-    </w:p>
-    <w:p>
-      <w:r>
-        <w:t xml:space="preserve">  </w:t>
-      </w:r>
-      <w:proofErr w:type="spellStart"/>
-      <w:r>
-        <w:t>PostalCode</w:t>
-      </w:r>
-      <w:proofErr w:type="spellEnd"/>
-      <w:r>
-        <w:t xml:space="preserve"> varchar(20) NOT NULL,</w:t>
+        <w:t>CREATE TABLE parking_location (</w:t>
+      </w:r>
+    </w:p>
+    <w:p>
+      <w:r>
+        <w:t xml:space="preserve">  LocationID int(11) NOT NULL,</w:t>
+      </w:r>
+    </w:p>
+    <w:p>
+      <w:r>
+        <w:t xml:space="preserve">  AddressLine varchar(40) NOT NULL,</w:t>
+      </w:r>
+    </w:p>
+    <w:p>
+      <w:r>
+        <w:t xml:space="preserve">  PostalCode varchar(20) NOT NULL,</w:t>
       </w:r>
     </w:p>
     <w:p>
@@ -4399,34 +4283,19 @@
     </w:p>
     <w:p>
       <w:r>
-        <w:t xml:space="preserve">  Spaces </w:t>
-      </w:r>
-      <w:proofErr w:type="spellStart"/>
-      <w:r>
-        <w:t>int</w:t>
-      </w:r>
-      <w:proofErr w:type="spellEnd"/>
-      <w:r>
-        <w:t>(11) NOT NULL,</w:t>
-      </w:r>
-    </w:p>
-    <w:p>
-      <w:r>
-        <w:t xml:space="preserve">  primary key (</w:t>
-      </w:r>
-      <w:proofErr w:type="spellStart"/>
-      <w:r>
-        <w:t>LocationID</w:t>
-      </w:r>
-      <w:proofErr w:type="spellEnd"/>
-      <w:r>
-        <w:t>));</w:t>
+        <w:t xml:space="preserve">  Spaces int(11) NOT NULL,</w:t>
+      </w:r>
+    </w:p>
+    <w:p>
+      <w:r>
+        <w:t xml:space="preserve">  primary key (LocationID));</w:t>
       </w:r>
     </w:p>
     <w:p>
       <w:r>
         <w:rPr>
           <w:noProof/>
+          <w:lang w:val="en-CA" w:eastAsia="en-CA"/>
         </w:rPr>
         <w:drawing>
           <wp:anchor distT="0" distB="0" distL="114300" distR="114300" simplePos="0" relativeHeight="251662336" behindDoc="1" locked="0" layoutInCell="1" allowOverlap="1" wp14:anchorId="44E9102B" wp14:editId="75E5873C">
@@ -4501,14 +4370,14 @@
           <w:u w:val="single"/>
         </w:rPr>
       </w:pPr>
-      <w:bookmarkStart w:id="7" w:name="_Toc476129588"/>
+      <w:bookmarkStart w:id="8" w:name="_Toc476143370"/>
       <w:r>
         <w:rPr>
           <w:u w:val="single"/>
         </w:rPr>
         <w:t>Car</w:t>
       </w:r>
-      <w:bookmarkEnd w:id="7"/>
+      <w:bookmarkEnd w:id="8"/>
     </w:p>
     <w:p/>
     <w:p>
@@ -4518,15 +4387,7 @@
     </w:p>
     <w:p>
       <w:r>
-        <w:t xml:space="preserve">  VIN </w:t>
-      </w:r>
-      <w:proofErr w:type="spellStart"/>
-      <w:r>
-        <w:t>int</w:t>
-      </w:r>
-      <w:proofErr w:type="spellEnd"/>
-      <w:r>
-        <w:t>(11) NOT NULL,</w:t>
+        <w:t xml:space="preserve">  VIN int(11) NOT NULL,</w:t>
       </w:r>
     </w:p>
     <w:p>
@@ -4541,75 +4402,27 @@
     </w:p>
     <w:p>
       <w:r>
-        <w:t xml:space="preserve">  Year </w:t>
-      </w:r>
-      <w:proofErr w:type="spellStart"/>
-      <w:r>
-        <w:t>int</w:t>
-      </w:r>
-      <w:proofErr w:type="spellEnd"/>
-      <w:r>
-        <w:t>(11) NOT NULL,</w:t>
-      </w:r>
-    </w:p>
-    <w:p>
-      <w:r>
-        <w:t xml:space="preserve">  </w:t>
-      </w:r>
-      <w:proofErr w:type="spellStart"/>
-      <w:r>
-        <w:t>LocationID</w:t>
-      </w:r>
-      <w:proofErr w:type="spellEnd"/>
-      <w:r>
-        <w:t xml:space="preserve"> </w:t>
-      </w:r>
-      <w:proofErr w:type="spellStart"/>
-      <w:r>
-        <w:t>int</w:t>
-      </w:r>
-      <w:proofErr w:type="spellEnd"/>
-      <w:r>
-        <w:t>(11) NOT NULL,</w:t>
-      </w:r>
-    </w:p>
-    <w:p>
-      <w:r>
-        <w:t xml:space="preserve">  </w:t>
-      </w:r>
-      <w:proofErr w:type="spellStart"/>
-      <w:r>
-        <w:t>Colour</w:t>
-      </w:r>
-      <w:proofErr w:type="spellEnd"/>
-      <w:r>
-        <w:t xml:space="preserve"> varchar(10) NOT NULL,</w:t>
-      </w:r>
-    </w:p>
-    <w:p>
-      <w:r>
-        <w:t xml:space="preserve">  </w:t>
-      </w:r>
-      <w:proofErr w:type="spellStart"/>
-      <w:r>
-        <w:t>PictureLink</w:t>
-      </w:r>
-      <w:proofErr w:type="spellEnd"/>
-      <w:r>
-        <w:t xml:space="preserve"> varchar(50) NOT NULL,</w:t>
-      </w:r>
-    </w:p>
-    <w:p>
-      <w:r>
-        <w:t xml:space="preserve">  </w:t>
-      </w:r>
-      <w:proofErr w:type="spellStart"/>
-      <w:r>
-        <w:t>RentalFee</w:t>
-      </w:r>
-      <w:proofErr w:type="spellEnd"/>
-      <w:r>
-        <w:t xml:space="preserve"> decimal(10,2) NOT NULL,</w:t>
+        <w:t xml:space="preserve">  Year int(11) NOT NULL,</w:t>
+      </w:r>
+    </w:p>
+    <w:p>
+      <w:r>
+        <w:t xml:space="preserve">  LocationID int(11) NOT NULL,</w:t>
+      </w:r>
+    </w:p>
+    <w:p>
+      <w:r>
+        <w:t xml:space="preserve">  Colour varchar(10) NOT NULL,</w:t>
+      </w:r>
+    </w:p>
+    <w:p>
+      <w:r>
+        <w:t xml:space="preserve">  PictureLink varchar(50) NOT NULL,</w:t>
+      </w:r>
+    </w:p>
+    <w:p>
+      <w:r>
+        <w:t xml:space="preserve">  RentalFee decimal(10,2) NOT NULL,</w:t>
       </w:r>
     </w:p>
     <w:p>
@@ -4619,37 +4432,14 @@
     </w:p>
     <w:p>
       <w:r>
-        <w:t xml:space="preserve">  foreign key (</w:t>
-      </w:r>
-      <w:proofErr w:type="spellStart"/>
-      <w:r>
-        <w:t>LocationID</w:t>
-      </w:r>
-      <w:proofErr w:type="spellEnd"/>
-      <w:r>
-        <w:t xml:space="preserve">) references </w:t>
-      </w:r>
-      <w:proofErr w:type="spellStart"/>
-      <w:r>
-        <w:t>Parking_Location</w:t>
-      </w:r>
-      <w:proofErr w:type="spellEnd"/>
-      <w:r>
-        <w:t>(</w:t>
-      </w:r>
-      <w:proofErr w:type="spellStart"/>
-      <w:r>
-        <w:t>LocationID</w:t>
-      </w:r>
-      <w:proofErr w:type="spellEnd"/>
-      <w:r>
-        <w:t>));</w:t>
+        <w:t xml:space="preserve">  foreign key (LocationID) references Parking_Location(LocationID));</w:t>
       </w:r>
     </w:p>
     <w:p>
       <w:r>
         <w:rPr>
           <w:noProof/>
+          <w:lang w:val="en-CA" w:eastAsia="en-CA"/>
         </w:rPr>
         <w:drawing>
           <wp:anchor distT="0" distB="0" distL="114300" distR="114300" simplePos="0" relativeHeight="251663360" behindDoc="1" locked="0" layoutInCell="1" allowOverlap="1" wp14:anchorId="05A6D0E2" wp14:editId="1092B83C">
@@ -4728,8 +4518,7 @@
           <w:u w:val="single"/>
         </w:rPr>
       </w:pPr>
-      <w:bookmarkStart w:id="8" w:name="_Toc476129589"/>
-      <w:proofErr w:type="spellStart"/>
+      <w:bookmarkStart w:id="9" w:name="_Toc476143371"/>
       <w:r>
         <w:rPr>
           <w:u w:val="single"/>
@@ -4737,130 +4526,157 @@
         <w:lastRenderedPageBreak/>
         <w:t>Car_Rental_History</w:t>
       </w:r>
-      <w:bookmarkEnd w:id="8"/>
-      <w:proofErr w:type="spellEnd"/>
+      <w:bookmarkEnd w:id="9"/>
     </w:p>
     <w:p/>
     <w:p>
-      <w:r>
-        <w:t xml:space="preserve">CREATE TABLE </w:t>
-      </w:r>
-      <w:proofErr w:type="spellStart"/>
-      <w:r>
-        <w:t>car_rental_history</w:t>
-      </w:r>
-      <w:proofErr w:type="spellEnd"/>
-      <w:r>
-        <w:t xml:space="preserve"> (</w:t>
-      </w:r>
-    </w:p>
-    <w:p>
-      <w:r>
-        <w:t xml:space="preserve">  VIN </w:t>
-      </w:r>
-      <w:proofErr w:type="spellStart"/>
-      <w:r>
-        <w:t>int</w:t>
-      </w:r>
-      <w:proofErr w:type="spellEnd"/>
-      <w:r>
-        <w:t>(11) NOT NULL,</w:t>
-      </w:r>
-    </w:p>
-    <w:p>
-      <w:r>
-        <w:t xml:space="preserve">  </w:t>
-      </w:r>
-      <w:proofErr w:type="spellStart"/>
-      <w:r>
-        <w:t>MemberID</w:t>
-      </w:r>
-      <w:proofErr w:type="spellEnd"/>
-      <w:r>
-        <w:t xml:space="preserve"> </w:t>
-      </w:r>
-      <w:proofErr w:type="spellStart"/>
-      <w:r>
-        <w:t>int</w:t>
-      </w:r>
-      <w:proofErr w:type="spellEnd"/>
-      <w:r>
-        <w:t>(11) NOT NULL,</w:t>
-      </w:r>
-    </w:p>
-    <w:p>
-      <w:r>
-        <w:t xml:space="preserve">  </w:t>
-      </w:r>
-      <w:proofErr w:type="spellStart"/>
-      <w:r>
-        <w:t>PickupOdometer</w:t>
-      </w:r>
-      <w:proofErr w:type="spellEnd"/>
-      <w:r>
-        <w:t xml:space="preserve"> </w:t>
-      </w:r>
-      <w:proofErr w:type="spellStart"/>
-      <w:r>
-        <w:t>int</w:t>
-      </w:r>
-      <w:proofErr w:type="spellEnd"/>
-      <w:r>
-        <w:t>(11) NOT NULL,</w:t>
-      </w:r>
-    </w:p>
-    <w:p>
-      <w:r>
-        <w:t xml:space="preserve">  </w:t>
-      </w:r>
-      <w:proofErr w:type="spellStart"/>
-      <w:r>
-        <w:t>DropoffOdometer</w:t>
-      </w:r>
-      <w:proofErr w:type="spellEnd"/>
-      <w:r>
-        <w:t xml:space="preserve"> </w:t>
-      </w:r>
-      <w:proofErr w:type="spellStart"/>
-      <w:r>
-        <w:t>int</w:t>
-      </w:r>
-      <w:proofErr w:type="spellEnd"/>
-      <w:r>
-        <w:t>(11) NOT NULL,</w:t>
-      </w:r>
-    </w:p>
-    <w:p>
-      <w:r>
-        <w:t xml:space="preserve">  Status varchar(11) NOT NULL,</w:t>
-      </w:r>
-    </w:p>
-    <w:p>
-      <w:r>
-        <w:t xml:space="preserve">  Date </w:t>
-      </w:r>
-      <w:proofErr w:type="spellStart"/>
-      <w:r>
-        <w:t>date</w:t>
-      </w:r>
-      <w:proofErr w:type="spellEnd"/>
-      <w:r>
-        <w:t xml:space="preserve"> NOT NULL</w:t>
+      <w:pPr>
+        <w:rPr>
+          <w:sz w:val="22"/>
+          <w:szCs w:val="21"/>
+        </w:rPr>
+      </w:pPr>
+      <w:r>
+        <w:rPr>
+          <w:sz w:val="22"/>
+          <w:szCs w:val="21"/>
+        </w:rPr>
+        <w:t>CREATE TABLE car_rental_history (</w:t>
+      </w:r>
+    </w:p>
+    <w:p>
+      <w:pPr>
+        <w:rPr>
+          <w:sz w:val="22"/>
+          <w:szCs w:val="21"/>
+        </w:rPr>
+      </w:pPr>
+      <w:r>
+        <w:rPr>
+          <w:sz w:val="22"/>
+          <w:szCs w:val="21"/>
+        </w:rPr>
+        <w:t xml:space="preserve">  VIN int(11) NOT NULL,</w:t>
+      </w:r>
+    </w:p>
+    <w:p>
+      <w:pPr>
+        <w:rPr>
+          <w:sz w:val="22"/>
+          <w:szCs w:val="21"/>
+        </w:rPr>
+      </w:pPr>
+      <w:r>
+        <w:rPr>
+          <w:sz w:val="22"/>
+          <w:szCs w:val="21"/>
+        </w:rPr>
+        <w:t xml:space="preserve">  MemberID int(11) NOT NULL,</w:t>
+      </w:r>
+    </w:p>
+    <w:p>
+      <w:pPr>
+        <w:rPr>
+          <w:sz w:val="22"/>
+          <w:szCs w:val="21"/>
+        </w:rPr>
+      </w:pPr>
+      <w:r>
+        <w:rPr>
+          <w:sz w:val="22"/>
+          <w:szCs w:val="21"/>
+        </w:rPr>
+        <w:t xml:space="preserve">  PickupOdometer int(11) NOT NULL,</w:t>
+      </w:r>
+    </w:p>
+    <w:p>
+      <w:pPr>
+        <w:rPr>
+          <w:sz w:val="22"/>
+          <w:szCs w:val="21"/>
+        </w:rPr>
+      </w:pPr>
+      <w:r>
+        <w:rPr>
+          <w:sz w:val="22"/>
+          <w:szCs w:val="21"/>
+        </w:rPr>
+        <w:t xml:space="preserve">  DropoffOdometer int(11) NOT NULL,</w:t>
+      </w:r>
+    </w:p>
+    <w:p>
+      <w:pPr>
+        <w:rPr>
+          <w:sz w:val="22"/>
+          <w:szCs w:val="21"/>
+        </w:rPr>
+      </w:pPr>
+      <w:r>
+        <w:rPr>
+          <w:sz w:val="22"/>
+          <w:szCs w:val="21"/>
+        </w:rPr>
+        <w:t xml:space="preserve">  Status varchar(11) NOT NULL</w:t>
+      </w:r>
+      <w:r>
+        <w:rPr>
+          <w:sz w:val="22"/>
+          <w:szCs w:val="21"/>
+        </w:rPr>
+        <w:t xml:space="preserve"> CHECK (Status = 'normal' OR Status = 'damaged' OR Status = 'not running') </w:t>
+      </w:r>
+      <w:r>
+        <w:rPr>
+          <w:sz w:val="22"/>
+          <w:szCs w:val="21"/>
+        </w:rPr>
+        <w:t>,</w:t>
+      </w:r>
+    </w:p>
+    <w:p>
+      <w:pPr>
+        <w:rPr>
+          <w:sz w:val="22"/>
+          <w:szCs w:val="21"/>
+        </w:rPr>
+      </w:pPr>
+      <w:r>
+        <w:rPr>
+          <w:sz w:val="22"/>
+          <w:szCs w:val="21"/>
+        </w:rPr>
+        <w:t xml:space="preserve">  Date date NOT NULL</w:t>
+      </w:r>
+    </w:p>
+    <w:p>
+      <w:pPr>
+        <w:rPr>
+          <w:sz w:val="22"/>
+          <w:szCs w:val="21"/>
+        </w:rPr>
+      </w:pPr>
+      <w:r>
+        <w:rPr>
+          <w:sz w:val="22"/>
+          <w:szCs w:val="21"/>
+        </w:rPr>
+        <w:t xml:space="preserve">  primary key (VIN, MemberID, PickupOdometer, DropoffOdometer, Status, Date));</w:t>
       </w:r>
     </w:p>
     <w:p>
       <w:r>
         <w:rPr>
           <w:noProof/>
+          <w:lang w:val="en-CA" w:eastAsia="en-CA"/>
         </w:rPr>
         <w:drawing>
-          <wp:anchor distT="0" distB="0" distL="114300" distR="114300" simplePos="0" relativeHeight="251664384" behindDoc="1" locked="0" layoutInCell="1" allowOverlap="1" wp14:anchorId="571D292A" wp14:editId="03F3135E">
+          <wp:anchor distT="0" distB="0" distL="114300" distR="114300" simplePos="0" relativeHeight="251664384" behindDoc="1" locked="0" layoutInCell="1" allowOverlap="1" wp14:anchorId="571D292A" wp14:editId="26DB4B2E">
             <wp:simplePos x="0" y="0"/>
             <wp:positionH relativeFrom="margin">
               <wp:align>center</wp:align>
             </wp:positionH>
             <wp:positionV relativeFrom="paragraph">
-              <wp:posOffset>362112</wp:posOffset>
+              <wp:posOffset>328295</wp:posOffset>
             </wp:positionV>
             <wp:extent cx="7431749" cy="733647"/>
             <wp:effectExtent l="0" t="0" r="0" b="9525"/>
@@ -4917,119 +4733,141 @@
           </wp:anchor>
         </w:drawing>
       </w:r>
-      <w:r>
-        <w:t xml:space="preserve">  primary key (VIN, </w:t>
-      </w:r>
-      <w:proofErr w:type="spellStart"/>
-      <w:r>
-        <w:t>MemberID</w:t>
-      </w:r>
-      <w:proofErr w:type="spellEnd"/>
-      <w:r>
-        <w:t xml:space="preserve">, </w:t>
-      </w:r>
-      <w:proofErr w:type="spellStart"/>
-      <w:r>
-        <w:t>PickupOdometer</w:t>
-      </w:r>
-      <w:proofErr w:type="spellEnd"/>
-      <w:r>
-        <w:t xml:space="preserve">, </w:t>
-      </w:r>
-      <w:proofErr w:type="spellStart"/>
-      <w:r>
-        <w:t>DropoffOdometer</w:t>
-      </w:r>
-      <w:proofErr w:type="spellEnd"/>
-      <w:r>
-        <w:t>, Status, Date));</w:t>
-      </w:r>
     </w:p>
     <w:p/>
+    <w:p>
+      <w:pPr>
+        <w:pStyle w:val="Heading2"/>
+        <w:rPr>
+          <w:u w:val="single"/>
+        </w:rPr>
+      </w:pPr>
+      <w:bookmarkStart w:id="10" w:name="_Toc476143372"/>
+      <w:r>
+        <w:rPr>
+          <w:u w:val="single"/>
+        </w:rPr>
+        <w:t>Car_Maintenance_History</w:t>
+      </w:r>
+      <w:bookmarkEnd w:id="10"/>
+    </w:p>
     <w:p/>
     <w:p>
       <w:pPr>
-        <w:pStyle w:val="Heading2"/>
-        <w:rPr>
-          <w:u w:val="single"/>
-        </w:rPr>
-      </w:pPr>
-      <w:bookmarkStart w:id="9" w:name="_Toc476129590"/>
-      <w:proofErr w:type="spellStart"/>
-      <w:r>
-        <w:rPr>
-          <w:u w:val="single"/>
-        </w:rPr>
-        <w:t>Car_Maintenance_History</w:t>
-      </w:r>
-      <w:bookmarkEnd w:id="9"/>
-      <w:proofErr w:type="spellEnd"/>
-    </w:p>
-    <w:p/>
-    <w:p>
-      <w:r>
-        <w:t xml:space="preserve">CREATE TABLE </w:t>
-      </w:r>
-      <w:proofErr w:type="spellStart"/>
-      <w:r>
-        <w:t>car_maintenance_history</w:t>
-      </w:r>
-      <w:proofErr w:type="spellEnd"/>
-      <w:r>
-        <w:t xml:space="preserve"> (</w:t>
-      </w:r>
-    </w:p>
-    <w:p>
-      <w:r>
-        <w:t xml:space="preserve">  VIN </w:t>
-      </w:r>
-      <w:proofErr w:type="spellStart"/>
-      <w:r>
-        <w:t>int</w:t>
-      </w:r>
-      <w:proofErr w:type="spellEnd"/>
-      <w:r>
-        <w:t>(11) NOT NULL,</w:t>
-      </w:r>
-    </w:p>
-    <w:p>
-      <w:r>
-        <w:t xml:space="preserve">  Date </w:t>
-      </w:r>
-      <w:proofErr w:type="spellStart"/>
-      <w:r>
-        <w:t>date</w:t>
-      </w:r>
-      <w:proofErr w:type="spellEnd"/>
-      <w:r>
-        <w:t xml:space="preserve"> NOT NULL,</w:t>
-      </w:r>
-    </w:p>
-    <w:p>
-      <w:r>
-        <w:t xml:space="preserve">  Odometer </w:t>
-      </w:r>
-      <w:proofErr w:type="spellStart"/>
-      <w:r>
-        <w:t>int</w:t>
-      </w:r>
-      <w:proofErr w:type="spellEnd"/>
-      <w:r>
-        <w:t>(11) NOT NULL,</w:t>
-      </w:r>
-    </w:p>
-    <w:p>
-      <w:r>
-        <w:t xml:space="preserve">  Maintenance varchar(40) NOT NULL,</w:t>
-      </w:r>
-    </w:p>
-    <w:p>
-      <w:r>
+        <w:rPr>
+          <w:sz w:val="18"/>
+          <w:szCs w:val="18"/>
+        </w:rPr>
+      </w:pPr>
+      <w:r>
+        <w:rPr>
+          <w:sz w:val="18"/>
+          <w:szCs w:val="18"/>
+        </w:rPr>
+        <w:t>CREATE TABLE car_maintenance_history (</w:t>
+      </w:r>
+    </w:p>
+    <w:p>
+      <w:pPr>
+        <w:rPr>
+          <w:sz w:val="18"/>
+          <w:szCs w:val="18"/>
+        </w:rPr>
+      </w:pPr>
+      <w:r>
+        <w:rPr>
+          <w:sz w:val="18"/>
+          <w:szCs w:val="18"/>
+        </w:rPr>
+        <w:t xml:space="preserve">  VIN int(11) NOT NULL,</w:t>
+      </w:r>
+    </w:p>
+    <w:p>
+      <w:pPr>
+        <w:rPr>
+          <w:sz w:val="18"/>
+          <w:szCs w:val="18"/>
+        </w:rPr>
+      </w:pPr>
+      <w:r>
+        <w:rPr>
+          <w:sz w:val="18"/>
+          <w:szCs w:val="18"/>
+        </w:rPr>
+        <w:t xml:space="preserve">  Date date NOT NULL,</w:t>
+      </w:r>
+    </w:p>
+    <w:p>
+      <w:pPr>
+        <w:rPr>
+          <w:sz w:val="18"/>
+          <w:szCs w:val="18"/>
+        </w:rPr>
+      </w:pPr>
+      <w:r>
+        <w:rPr>
+          <w:sz w:val="18"/>
+          <w:szCs w:val="18"/>
+        </w:rPr>
+        <w:t xml:space="preserve">  Odometer int(11) NOT NULL,</w:t>
+      </w:r>
+    </w:p>
+    <w:p>
+      <w:pPr>
+        <w:rPr>
+          <w:sz w:val="18"/>
+          <w:szCs w:val="18"/>
+        </w:rPr>
+      </w:pPr>
+      <w:r>
+        <w:rPr>
+          <w:sz w:val="18"/>
+          <w:szCs w:val="18"/>
+        </w:rPr>
+        <w:t xml:space="preserve">  Maintenance varchar(40) NOT NULL</w:t>
+      </w:r>
+      <w:r>
+        <w:rPr>
+          <w:sz w:val="18"/>
+          <w:szCs w:val="18"/>
+        </w:rPr>
+        <w:t xml:space="preserve"> CHECK (Maintenance = 'scheduled' OR Maintenance = 'repair' OR Maintenance = 'body work')</w:t>
+      </w:r>
+      <w:r>
+        <w:rPr>
+          <w:sz w:val="18"/>
+          <w:szCs w:val="18"/>
+        </w:rPr>
+        <w:t>,</w:t>
+      </w:r>
+    </w:p>
+    <w:p>
+      <w:pPr>
+        <w:rPr>
+          <w:sz w:val="18"/>
+          <w:szCs w:val="18"/>
+        </w:rPr>
+      </w:pPr>
+      <w:r>
+        <w:rPr>
+          <w:sz w:val="18"/>
+          <w:szCs w:val="18"/>
+        </w:rPr>
         <w:t xml:space="preserve">  Description varchar(80) NOT NULL,</w:t>
       </w:r>
     </w:p>
     <w:p>
-      <w:r>
+      <w:pPr>
+        <w:rPr>
+          <w:sz w:val="18"/>
+          <w:szCs w:val="18"/>
+        </w:rPr>
+      </w:pPr>
+      <w:r>
+        <w:rPr>
+          <w:sz w:val="18"/>
+          <w:szCs w:val="18"/>
+        </w:rPr>
         <w:t xml:space="preserve">  primary key (VIN, Date, Odometer, Maintenance, Description));</w:t>
       </w:r>
     </w:p>
@@ -5037,6 +4875,7 @@
       <w:r>
         <w:rPr>
           <w:noProof/>
+          <w:lang w:val="en-CA" w:eastAsia="en-CA"/>
         </w:rPr>
         <w:drawing>
           <wp:anchor distT="0" distB="0" distL="114300" distR="114300" simplePos="0" relativeHeight="251665408" behindDoc="1" locked="0" layoutInCell="1" allowOverlap="1" wp14:anchorId="47B97B02" wp14:editId="4102EA66">
@@ -5127,8 +4966,7 @@
           <w:u w:val="single"/>
         </w:rPr>
       </w:pPr>
-      <w:bookmarkStart w:id="10" w:name="_Toc476129591"/>
-      <w:proofErr w:type="spellStart"/>
+      <w:bookmarkStart w:id="11" w:name="_Toc476143373"/>
       <w:r>
         <w:rPr>
           <w:u w:val="single"/>
@@ -5136,68 +4974,33 @@
         <w:lastRenderedPageBreak/>
         <w:t>Rental_Comment</w:t>
       </w:r>
-      <w:bookmarkEnd w:id="10"/>
-      <w:proofErr w:type="spellEnd"/>
+      <w:bookmarkEnd w:id="11"/>
     </w:p>
     <w:p/>
     <w:p>
       <w:r>
-        <w:t xml:space="preserve">CREATE TABLE </w:t>
-      </w:r>
-      <w:proofErr w:type="spellStart"/>
-      <w:r>
-        <w:t>rental_comment</w:t>
-      </w:r>
-      <w:proofErr w:type="spellEnd"/>
-      <w:r>
-        <w:t xml:space="preserve"> (</w:t>
-      </w:r>
-    </w:p>
-    <w:p>
-      <w:r>
-        <w:t xml:space="preserve">  VIN </w:t>
-      </w:r>
-      <w:proofErr w:type="spellStart"/>
-      <w:r>
-        <w:t>int</w:t>
-      </w:r>
-      <w:proofErr w:type="spellEnd"/>
-      <w:r>
-        <w:t>(11) NOT NULL,</w:t>
-      </w:r>
-    </w:p>
-    <w:p>
-      <w:r>
-        <w:t xml:space="preserve">  </w:t>
-      </w:r>
-      <w:proofErr w:type="spellStart"/>
-      <w:r>
-        <w:t>MemberID</w:t>
-      </w:r>
-      <w:proofErr w:type="spellEnd"/>
+        <w:t>CREATE TABLE rental_comment (</w:t>
+      </w:r>
+    </w:p>
+    <w:p>
+      <w:r>
+        <w:t xml:space="preserve">  VIN int(11) NOT NULL,</w:t>
+      </w:r>
+    </w:p>
+    <w:p>
+      <w:r>
+        <w:t xml:space="preserve">  MemberID int(11) NOT NULL,</w:t>
+      </w:r>
+    </w:p>
+    <w:p>
+      <w:r>
+        <w:t xml:space="preserve">  Rating int(11) NOT NULL</w:t>
+      </w:r>
       <w:r>
         <w:t xml:space="preserve"> </w:t>
       </w:r>
-      <w:proofErr w:type="spellStart"/>
-      <w:r>
-        <w:t>int</w:t>
-      </w:r>
-      <w:proofErr w:type="spellEnd"/>
-      <w:r>
-        <w:t>(11) NOT NULL,</w:t>
-      </w:r>
-    </w:p>
-    <w:p>
-      <w:r>
-        <w:t xml:space="preserve">  Rating </w:t>
-      </w:r>
-      <w:proofErr w:type="spellStart"/>
-      <w:r>
-        <w:t>int</w:t>
-      </w:r>
-      <w:proofErr w:type="spellEnd"/>
-      <w:r>
-        <w:t>(11) NOT NULL,</w:t>
+      <w:r>
+        <w:t>CHECK (Rating &gt; 0 AND Rating &lt; 5),</w:t>
       </w:r>
     </w:p>
     <w:p>
@@ -5207,98 +5010,57 @@
     </w:p>
     <w:p>
       <w:r>
-        <w:t xml:space="preserve">  Date </w:t>
-      </w:r>
-      <w:proofErr w:type="spellStart"/>
-      <w:r>
-        <w:t>date</w:t>
-      </w:r>
-      <w:proofErr w:type="spellEnd"/>
-      <w:r>
-        <w:t xml:space="preserve"> NOT NULL,</w:t>
-      </w:r>
-    </w:p>
-    <w:p>
-      <w:r>
-        <w:t xml:space="preserve">  </w:t>
-      </w:r>
-      <w:proofErr w:type="spellStart"/>
-      <w:r>
-        <w:t>ReplyComment</w:t>
-      </w:r>
-      <w:proofErr w:type="spellEnd"/>
-      <w:r>
-        <w:t xml:space="preserve"> varchar(500) NOT NULL,</w:t>
-      </w:r>
-    </w:p>
-    <w:p>
-      <w:r>
-        <w:t xml:space="preserve">  </w:t>
-      </w:r>
-      <w:proofErr w:type="spellStart"/>
-      <w:r>
-        <w:t>ReplyDate</w:t>
-      </w:r>
-      <w:proofErr w:type="spellEnd"/>
-      <w:r>
-        <w:t xml:space="preserve"> date NOT NULL,</w:t>
-      </w:r>
-    </w:p>
-    <w:p>
-      <w:r>
-        <w:t xml:space="preserve">  primary key (VIN, </w:t>
-      </w:r>
-      <w:proofErr w:type="spellStart"/>
-      <w:r>
-        <w:t>MemberID</w:t>
-      </w:r>
-      <w:proofErr w:type="spellEnd"/>
-      <w:r>
-        <w:t xml:space="preserve">, Rating, Comment, Date, </w:t>
-      </w:r>
-      <w:proofErr w:type="spellStart"/>
-      <w:r>
-        <w:t>ReplyComment</w:t>
-      </w:r>
-      <w:proofErr w:type="spellEnd"/>
-      <w:r>
-        <w:t xml:space="preserve">, </w:t>
-      </w:r>
-      <w:proofErr w:type="spellStart"/>
-      <w:r>
-        <w:t>ReplyDate</w:t>
-      </w:r>
-      <w:proofErr w:type="spellEnd"/>
-      <w:r>
-        <w:t>));</w:t>
-      </w:r>
-    </w:p>
-    <w:p>
-      <w:r>
+        <w:t xml:space="preserve">  Date date NOT NULL,</w:t>
+      </w:r>
+    </w:p>
+    <w:p>
+      <w:r>
+        <w:t xml:space="preserve">  ReplyComment varchar(500) NOT NULL,</w:t>
+      </w:r>
+    </w:p>
+    <w:p>
+      <w:r>
+        <w:t xml:space="preserve">  ReplyDate date NOT NULL,</w:t>
+      </w:r>
+    </w:p>
+    <w:p>
+      <w:r>
+        <w:t xml:space="preserve">  primary key (VIN, MemberID, Rating, Comment, Date, ReplyComment, ReplyDate));</w:t>
+      </w:r>
+    </w:p>
+    <w:p>
+      <w:pPr>
         <w:rPr>
           <w:noProof/>
+          <w:lang w:val="en-CA" w:eastAsia="en-CA"/>
+        </w:rPr>
+      </w:pPr>
+      <w:r>
+        <w:rPr>
+          <w:noProof/>
+          <w:lang w:val="en-CA" w:eastAsia="en-CA"/>
         </w:rPr>
         <w:drawing>
-          <wp:anchor distT="0" distB="0" distL="114300" distR="114300" simplePos="0" relativeHeight="251666432" behindDoc="1" locked="0" layoutInCell="1" allowOverlap="1" wp14:anchorId="6B8E83BD" wp14:editId="4E036DC9">
+          <wp:anchor distT="0" distB="0" distL="114300" distR="114300" simplePos="0" relativeHeight="251675648" behindDoc="1" locked="0" layoutInCell="1" allowOverlap="1" wp14:anchorId="4BE1B4DE" wp14:editId="37E79604">
             <wp:simplePos x="0" y="0"/>
             <wp:positionH relativeFrom="margin">
               <wp:align>center</wp:align>
             </wp:positionH>
             <wp:positionV relativeFrom="paragraph">
-              <wp:posOffset>213508</wp:posOffset>
+              <wp:posOffset>204470</wp:posOffset>
             </wp:positionV>
-            <wp:extent cx="7345230" cy="542260"/>
-            <wp:effectExtent l="0" t="0" r="0" b="0"/>
+            <wp:extent cx="7440930" cy="504825"/>
+            <wp:effectExtent l="0" t="0" r="7620" b="9525"/>
             <wp:wrapTight wrapText="bothSides">
               <wp:wrapPolygon edited="0">
                 <wp:start x="0" y="0"/>
-                <wp:lineTo x="0" y="20511"/>
-                <wp:lineTo x="21512" y="20511"/>
-                <wp:lineTo x="21512" y="0"/>
+                <wp:lineTo x="0" y="21192"/>
+                <wp:lineTo x="21567" y="21192"/>
+                <wp:lineTo x="21567" y="0"/>
                 <wp:lineTo x="0" y="0"/>
               </wp:wrapPolygon>
             </wp:wrapTight>
-            <wp:docPr id="6" name="Picture 6"/>
+            <wp:docPr id="2" name="Picture 2"/>
             <wp:cNvGraphicFramePr>
               <a:graphicFrameLocks xmlns:a="http://schemas.openxmlformats.org/drawingml/2006/main" noChangeAspect="1"/>
             </wp:cNvGraphicFramePr>
@@ -5306,7 +5068,7 @@
               <a:graphicData uri="http://schemas.openxmlformats.org/drawingml/2006/picture">
                 <pic:pic xmlns:pic="http://schemas.openxmlformats.org/drawingml/2006/picture">
                   <pic:nvPicPr>
-                    <pic:cNvPr id="6" name="rental_comment_Data.PNG"/>
+                    <pic:cNvPr id="2" name="rental_comment_Data.PNG"/>
                     <pic:cNvPicPr/>
                   </pic:nvPicPr>
                   <pic:blipFill>
@@ -5324,7 +5086,7 @@
                   <pic:spPr>
                     <a:xfrm>
                       <a:off x="0" y="0"/>
-                      <a:ext cx="7345230" cy="542260"/>
+                      <a:ext cx="7440930" cy="504825"/>
                     </a:xfrm>
                     <a:prstGeom prst="rect">
                       <a:avLst/>
@@ -5344,142 +5106,61 @@
       </w:r>
     </w:p>
     <w:p/>
+    <w:p>
+      <w:pPr>
+        <w:pStyle w:val="Heading2"/>
+        <w:rPr>
+          <w:u w:val="single"/>
+        </w:rPr>
+      </w:pPr>
+      <w:bookmarkStart w:id="12" w:name="_Toc476143374"/>
+      <w:r>
+        <w:rPr>
+          <w:u w:val="single"/>
+        </w:rPr>
+        <w:t>Reservations</w:t>
+      </w:r>
+      <w:bookmarkEnd w:id="12"/>
+    </w:p>
     <w:p/>
     <w:p>
-      <w:pPr>
-        <w:pStyle w:val="Heading2"/>
-        <w:rPr>
-          <w:u w:val="single"/>
-        </w:rPr>
-      </w:pPr>
-      <w:bookmarkStart w:id="11" w:name="_Toc476129592"/>
-      <w:r>
-        <w:rPr>
-          <w:u w:val="single"/>
-        </w:rPr>
-        <w:t>Reservations</w:t>
-      </w:r>
-      <w:bookmarkEnd w:id="11"/>
-    </w:p>
-    <w:p/>
-    <w:p>
       <w:r>
         <w:t>CREATE TABLE reservations (</w:t>
       </w:r>
     </w:p>
     <w:p>
       <w:r>
-        <w:t xml:space="preserve">  </w:t>
-      </w:r>
-      <w:proofErr w:type="spellStart"/>
-      <w:r>
-        <w:t>ReservationID</w:t>
-      </w:r>
-      <w:proofErr w:type="spellEnd"/>
-      <w:r>
-        <w:t xml:space="preserve"> </w:t>
-      </w:r>
-      <w:proofErr w:type="spellStart"/>
-      <w:r>
-        <w:t>int</w:t>
-      </w:r>
-      <w:proofErr w:type="spellEnd"/>
-      <w:r>
-        <w:t>(11) NOT NULL,</w:t>
-      </w:r>
-    </w:p>
-    <w:p>
-      <w:r>
-        <w:t xml:space="preserve">  </w:t>
-      </w:r>
-      <w:proofErr w:type="spellStart"/>
-      <w:r>
-        <w:t>MemberID</w:t>
-      </w:r>
-      <w:proofErr w:type="spellEnd"/>
-      <w:r>
-        <w:t xml:space="preserve"> </w:t>
-      </w:r>
-      <w:proofErr w:type="spellStart"/>
-      <w:r>
-        <w:t>int</w:t>
-      </w:r>
-      <w:proofErr w:type="spellEnd"/>
-      <w:r>
-        <w:t>(11) NOT NULL,</w:t>
-      </w:r>
-    </w:p>
-    <w:p>
-      <w:r>
-        <w:t xml:space="preserve">  VIN </w:t>
-      </w:r>
-      <w:proofErr w:type="spellStart"/>
-      <w:r>
-        <w:t>int</w:t>
-      </w:r>
-      <w:proofErr w:type="spellEnd"/>
-      <w:r>
-        <w:t>(11) NOT NULL,</w:t>
-      </w:r>
-    </w:p>
-    <w:p>
-      <w:r>
-        <w:t xml:space="preserve">  </w:t>
-      </w:r>
-      <w:proofErr w:type="spellStart"/>
-      <w:r>
-        <w:t>StartDate</w:t>
-      </w:r>
-      <w:proofErr w:type="spellEnd"/>
-      <w:r>
-        <w:t xml:space="preserve"> date NOT NULL,</w:t>
-      </w:r>
-    </w:p>
-    <w:p>
-      <w:r>
-        <w:t xml:space="preserve">  </w:t>
-      </w:r>
-      <w:proofErr w:type="spellStart"/>
-      <w:r>
-        <w:t>EndDate</w:t>
-      </w:r>
-      <w:proofErr w:type="spellEnd"/>
-      <w:r>
-        <w:t xml:space="preserve"> date NOT NULL,</w:t>
-      </w:r>
-    </w:p>
-    <w:p>
-      <w:r>
-        <w:t xml:space="preserve">  </w:t>
-      </w:r>
-      <w:proofErr w:type="spellStart"/>
-      <w:r>
-        <w:t>AccessCode</w:t>
-      </w:r>
-      <w:proofErr w:type="spellEnd"/>
-      <w:r>
-        <w:t xml:space="preserve"> </w:t>
-      </w:r>
-      <w:proofErr w:type="spellStart"/>
-      <w:r>
-        <w:t>int</w:t>
-      </w:r>
-      <w:proofErr w:type="spellEnd"/>
-      <w:r>
-        <w:t>(11) NOT NULL</w:t>
-      </w:r>
-    </w:p>
-    <w:p>
-      <w:r>
-        <w:t xml:space="preserve">  primary key (</w:t>
-      </w:r>
-      <w:proofErr w:type="spellStart"/>
-      <w:r>
-        <w:t>ReservationID</w:t>
-      </w:r>
-      <w:proofErr w:type="spellEnd"/>
-      <w:r>
-        <w:t>),</w:t>
+        <w:t xml:space="preserve">  ReservationID int(11) NOT NULL,</w:t>
+      </w:r>
+    </w:p>
+    <w:p>
+      <w:r>
+        <w:t xml:space="preserve">  MemberID int(11) NOT NULL,</w:t>
+      </w:r>
+    </w:p>
+    <w:p>
+      <w:r>
+        <w:t xml:space="preserve">  VIN int(11) NOT NULL,</w:t>
+      </w:r>
+    </w:p>
+    <w:p>
+      <w:r>
+        <w:t xml:space="preserve">  StartDate date NOT NULL,</w:t>
+      </w:r>
+    </w:p>
+    <w:p>
+      <w:r>
+        <w:t xml:space="preserve">  EndDate date NOT NULL,</w:t>
+      </w:r>
+    </w:p>
+    <w:p>
+      <w:r>
+        <w:t xml:space="preserve">  AccessCode int(11) NOT NULL</w:t>
+      </w:r>
+    </w:p>
+    <w:p>
+      <w:r>
+        <w:t xml:space="preserve">  primary key (ReservationID),</w:t>
       </w:r>
     </w:p>
     <w:p>
@@ -5491,6 +5172,7 @@
       <w:r>
         <w:rPr>
           <w:noProof/>
+          <w:lang w:val="en-CA" w:eastAsia="en-CA"/>
         </w:rPr>
         <w:drawing>
           <wp:anchor distT="0" distB="0" distL="114300" distR="114300" simplePos="0" relativeHeight="251667456" behindDoc="1" locked="0" layoutInCell="1" allowOverlap="1" wp14:anchorId="144E2941" wp14:editId="34378E10">
@@ -5557,31 +5239,7 @@
         </w:drawing>
       </w:r>
       <w:r>
-        <w:t xml:space="preserve">  foreign key (</w:t>
-      </w:r>
-      <w:proofErr w:type="spellStart"/>
-      <w:r>
-        <w:t>MemberID</w:t>
-      </w:r>
-      <w:proofErr w:type="spellEnd"/>
-      <w:r>
-        <w:t xml:space="preserve">) references </w:t>
-      </w:r>
-      <w:proofErr w:type="spellStart"/>
-      <w:r>
-        <w:t>KTCS_Member</w:t>
-      </w:r>
-      <w:proofErr w:type="spellEnd"/>
-      <w:r>
-        <w:t>(</w:t>
-      </w:r>
-      <w:proofErr w:type="spellStart"/>
-      <w:r>
-        <w:t>MemberID</w:t>
-      </w:r>
-      <w:proofErr w:type="spellEnd"/>
-      <w:r>
-        <w:t>));</w:t>
+        <w:t xml:space="preserve">  foreign key (MemberID) references KTCS_Member(MemberID));</w:t>
       </w:r>
     </w:p>
     <w:p/>
@@ -5609,8 +5267,7 @@
           <w:u w:val="single"/>
         </w:rPr>
       </w:pPr>
-      <w:bookmarkStart w:id="12" w:name="_Toc476129593"/>
-      <w:proofErr w:type="spellStart"/>
+      <w:bookmarkStart w:id="13" w:name="_Toc476143375"/>
       <w:r>
         <w:rPr>
           <w:u w:val="single"/>
@@ -5618,94 +5275,37 @@
         <w:lastRenderedPageBreak/>
         <w:t>KTCS_Member</w:t>
       </w:r>
-      <w:bookmarkEnd w:id="12"/>
-      <w:proofErr w:type="spellEnd"/>
+      <w:bookmarkEnd w:id="13"/>
     </w:p>
     <w:p/>
     <w:p>
       <w:r>
-        <w:t xml:space="preserve">CREATE TABLE </w:t>
-      </w:r>
-      <w:proofErr w:type="spellStart"/>
-      <w:r>
-        <w:t>ktcs_member</w:t>
-      </w:r>
-      <w:proofErr w:type="spellEnd"/>
-      <w:r>
-        <w:t xml:space="preserve"> (</w:t>
-      </w:r>
-    </w:p>
-    <w:p>
-      <w:r>
-        <w:t xml:space="preserve">  </w:t>
-      </w:r>
-      <w:proofErr w:type="spellStart"/>
-      <w:r>
-        <w:t>MemberID</w:t>
-      </w:r>
-      <w:proofErr w:type="spellEnd"/>
-      <w:r>
-        <w:t xml:space="preserve"> </w:t>
-      </w:r>
-      <w:proofErr w:type="spellStart"/>
-      <w:r>
-        <w:t>int</w:t>
-      </w:r>
-      <w:proofErr w:type="spellEnd"/>
-      <w:r>
-        <w:t>(11) NOT NULL,</w:t>
-      </w:r>
-    </w:p>
-    <w:p>
-      <w:r>
-        <w:t xml:space="preserve">  </w:t>
-      </w:r>
-      <w:proofErr w:type="spellStart"/>
-      <w:r>
-        <w:t>NameFirst</w:t>
-      </w:r>
-      <w:proofErr w:type="spellEnd"/>
-      <w:r>
-        <w:t xml:space="preserve"> varchar(40) NOT NULL,</w:t>
-      </w:r>
-    </w:p>
-    <w:p>
-      <w:r>
-        <w:t xml:space="preserve">  </w:t>
-      </w:r>
-      <w:proofErr w:type="spellStart"/>
-      <w:r>
-        <w:t>NameLast</w:t>
-      </w:r>
-      <w:proofErr w:type="spellEnd"/>
-      <w:r>
-        <w:t xml:space="preserve"> varchar(40) NOT NULL,</w:t>
-      </w:r>
-    </w:p>
-    <w:p>
-      <w:r>
-        <w:t xml:space="preserve">  </w:t>
-      </w:r>
-      <w:proofErr w:type="spellStart"/>
-      <w:r>
-        <w:t>AddressLine</w:t>
-      </w:r>
-      <w:proofErr w:type="spellEnd"/>
-      <w:r>
-        <w:t xml:space="preserve"> varchar(40) NOT NULL,</w:t>
-      </w:r>
-    </w:p>
-    <w:p>
-      <w:r>
-        <w:t xml:space="preserve">  </w:t>
-      </w:r>
-      <w:proofErr w:type="spellStart"/>
-      <w:r>
-        <w:t>PostalCode</w:t>
-      </w:r>
-      <w:proofErr w:type="spellEnd"/>
-      <w:r>
-        <w:t xml:space="preserve"> varchar(20) NOT NULL,</w:t>
+        <w:t>CREATE TABLE ktcs_member (</w:t>
+      </w:r>
+    </w:p>
+    <w:p>
+      <w:r>
+        <w:t xml:space="preserve">  MemberID int(11) NOT NULL,</w:t>
+      </w:r>
+    </w:p>
+    <w:p>
+      <w:r>
+        <w:t xml:space="preserve">  NameFirst varchar(40) NOT NULL,</w:t>
+      </w:r>
+    </w:p>
+    <w:p>
+      <w:r>
+        <w:t xml:space="preserve">  NameLast varchar(40) NOT NULL,</w:t>
+      </w:r>
+    </w:p>
+    <w:p>
+      <w:r>
+        <w:t xml:space="preserve">  AddressLine varchar(40) NOT NULL,</w:t>
+      </w:r>
+    </w:p>
+    <w:p>
+      <w:r>
+        <w:t xml:space="preserve">  PostalCode varchar(20) NOT NULL,</w:t>
       </w:r>
     </w:p>
     <w:p>
@@ -5725,15 +5325,7 @@
     </w:p>
     <w:p>
       <w:r>
-        <w:t xml:space="preserve">  </w:t>
-      </w:r>
-      <w:proofErr w:type="spellStart"/>
-      <w:r>
-        <w:t>PhoneNumber</w:t>
-      </w:r>
-      <w:proofErr w:type="spellEnd"/>
-      <w:r>
-        <w:t xml:space="preserve"> varchar(10) NOT NULL,</w:t>
+        <w:t xml:space="preserve">  PhoneNumber varchar(10) NOT NULL,</w:t>
       </w:r>
     </w:p>
     <w:p>
@@ -5743,28 +5335,12 @@
     </w:p>
     <w:p>
       <w:r>
-        <w:t xml:space="preserve">  </w:t>
-      </w:r>
-      <w:proofErr w:type="spellStart"/>
-      <w:r>
-        <w:t>DriverLicense</w:t>
-      </w:r>
-      <w:proofErr w:type="spellEnd"/>
-      <w:r>
-        <w:t xml:space="preserve"> varchar(100) NOT NULL,</w:t>
-      </w:r>
-    </w:p>
-    <w:p>
-      <w:r>
-        <w:t xml:space="preserve">  </w:t>
-      </w:r>
-      <w:proofErr w:type="spellStart"/>
-      <w:r>
-        <w:t>MembershipFee</w:t>
-      </w:r>
-      <w:proofErr w:type="spellEnd"/>
-      <w:r>
-        <w:t xml:space="preserve"> decimal(10,2) NOT NULL,</w:t>
+        <w:t xml:space="preserve">  DriverLicense varchar(100) NOT NULL,</w:t>
+      </w:r>
+    </w:p>
+    <w:p>
+      <w:r>
+        <w:t xml:space="preserve">  MembershipFee decimal(10,2) NOT NULL,</w:t>
       </w:r>
     </w:p>
     <w:p>
@@ -5774,28 +5350,12 @@
     </w:p>
     <w:p>
       <w:r>
-        <w:t xml:space="preserve">  </w:t>
-      </w:r>
-      <w:proofErr w:type="spellStart"/>
-      <w:r>
-        <w:t>Credit_Card</w:t>
-      </w:r>
-      <w:proofErr w:type="spellEnd"/>
-      <w:r>
-        <w:t xml:space="preserve"> varchar(20) NOT NULL,</w:t>
-      </w:r>
-    </w:p>
-    <w:p>
-      <w:r>
-        <w:t xml:space="preserve">  primary key (</w:t>
-      </w:r>
-      <w:proofErr w:type="spellStart"/>
-      <w:r>
-        <w:t>MemberID</w:t>
-      </w:r>
-      <w:proofErr w:type="spellEnd"/>
-      <w:r>
-        <w:t>));</w:t>
+        <w:t xml:space="preserve">  Credit_Card varchar(20) NOT NULL,</w:t>
+      </w:r>
+    </w:p>
+    <w:p>
+      <w:r>
+        <w:t xml:space="preserve">  primary key (MemberID));</w:t>
       </w:r>
     </w:p>
     <w:p/>
@@ -5807,26 +5367,10 @@
         <w:t>Please note</w:t>
       </w:r>
       <w:r>
-        <w:t>: the data dump for the ‘</w:t>
-      </w:r>
-      <w:proofErr w:type="spellStart"/>
-      <w:r>
-        <w:t>KTCS_Member</w:t>
-      </w:r>
-      <w:proofErr w:type="spellEnd"/>
-      <w:r>
-        <w:t>’ table had too many attributes (14) to fit on one page. Therefore, we replicated the large 14-column output into two tables in order to fit them on the page. All values in the tables below are identical to the actual MySQL data dump</w:t>
-      </w:r>
-      <w:r>
-        <w:t xml:space="preserve"> for the ‘</w:t>
-      </w:r>
-      <w:proofErr w:type="spellStart"/>
-      <w:r>
-        <w:t>KTCS_Member</w:t>
-      </w:r>
-      <w:proofErr w:type="spellEnd"/>
-      <w:r>
-        <w:t>’ table</w:t>
+        <w:t>: the data dump for the ‘KTCS_Member’ table had too many attributes (14) to fit on one page. Therefore, we replicated the large 14-column output into two tables in order to fit them on the page. All values in the tables below are identical to the actual MySQL data dump</w:t>
+      </w:r>
+      <w:r>
+        <w:t xml:space="preserve"> for the ‘KTCS_Member’ table</w:t>
       </w:r>
       <w:r>
         <w:t>.</w:t>
@@ -5860,14 +5404,12 @@
                 <w:b/>
               </w:rPr>
             </w:pPr>
-            <w:proofErr w:type="spellStart"/>
             <w:r>
               <w:rPr>
                 <w:b/>
               </w:rPr>
               <w:t>MemberID</w:t>
             </w:r>
-            <w:proofErr w:type="spellEnd"/>
           </w:p>
         </w:tc>
         <w:tc>
@@ -5881,14 +5423,12 @@
                 <w:b/>
               </w:rPr>
             </w:pPr>
-            <w:proofErr w:type="spellStart"/>
             <w:r>
               <w:rPr>
                 <w:b/>
               </w:rPr>
               <w:t>NameFirst</w:t>
             </w:r>
-            <w:proofErr w:type="spellEnd"/>
           </w:p>
         </w:tc>
         <w:tc>
@@ -5902,14 +5442,12 @@
                 <w:b/>
               </w:rPr>
             </w:pPr>
-            <w:proofErr w:type="spellStart"/>
             <w:r>
               <w:rPr>
                 <w:b/>
               </w:rPr>
               <w:t>NameLast</w:t>
             </w:r>
-            <w:proofErr w:type="spellEnd"/>
           </w:p>
         </w:tc>
         <w:tc>
@@ -5923,14 +5461,12 @@
                 <w:b/>
               </w:rPr>
             </w:pPr>
-            <w:proofErr w:type="spellStart"/>
             <w:r>
               <w:rPr>
                 <w:b/>
               </w:rPr>
               <w:t>AddressLine</w:t>
             </w:r>
-            <w:proofErr w:type="spellEnd"/>
           </w:p>
         </w:tc>
         <w:tc>
@@ -5944,14 +5480,12 @@
                 <w:b/>
               </w:rPr>
             </w:pPr>
-            <w:proofErr w:type="spellStart"/>
             <w:r>
               <w:rPr>
                 <w:b/>
               </w:rPr>
               <w:t>PostalCode</w:t>
             </w:r>
-            <w:proofErr w:type="spellEnd"/>
           </w:p>
         </w:tc>
         <w:tc>
@@ -6278,7 +5812,7 @@
       <w:tblPr>
         <w:tblStyle w:val="TableGrid"/>
         <w:tblW w:w="11766" w:type="dxa"/>
-        <w:tblInd w:w="-1139" w:type="dxa"/>
+        <w:tblInd w:w="-907" w:type="dxa"/>
         <w:tblLayout w:type="fixed"/>
         <w:tblLook w:val="04A0" w:firstRow="1" w:lastRow="0" w:firstColumn="1" w:lastColumn="0" w:noHBand="0" w:noVBand="1"/>
       </w:tblPr>
@@ -6288,8 +5822,8 @@
         <w:gridCol w:w="2127"/>
         <w:gridCol w:w="1559"/>
         <w:gridCol w:w="1843"/>
-        <w:gridCol w:w="1275"/>
-        <w:gridCol w:w="2127"/>
+        <w:gridCol w:w="1185"/>
+        <w:gridCol w:w="2217"/>
       </w:tblGrid>
       <w:tr>
         <w:tc>
@@ -6322,14 +5856,12 @@
                 <w:b/>
               </w:rPr>
             </w:pPr>
-            <w:proofErr w:type="spellStart"/>
             <w:r>
               <w:rPr>
                 <w:b/>
               </w:rPr>
               <w:t>PhoneNumber</w:t>
             </w:r>
-            <w:proofErr w:type="spellEnd"/>
           </w:p>
         </w:tc>
         <w:tc>
@@ -6362,14 +5894,12 @@
                 <w:b/>
               </w:rPr>
             </w:pPr>
-            <w:proofErr w:type="spellStart"/>
             <w:r>
               <w:rPr>
                 <w:b/>
               </w:rPr>
               <w:t>DriverLicense</w:t>
             </w:r>
-            <w:proofErr w:type="spellEnd"/>
           </w:p>
         </w:tc>
         <w:tc>
@@ -6383,19 +5913,17 @@
                 <w:b/>
               </w:rPr>
             </w:pPr>
-            <w:proofErr w:type="spellStart"/>
             <w:r>
               <w:rPr>
                 <w:b/>
               </w:rPr>
               <w:t>MembershipFee</w:t>
             </w:r>
-            <w:proofErr w:type="spellEnd"/>
           </w:p>
         </w:tc>
         <w:tc>
           <w:tcPr>
-            <w:tcW w:w="1275" w:type="dxa"/>
+            <w:tcW w:w="1185" w:type="dxa"/>
             <w:shd w:val="clear" w:color="auto" w:fill="BFBFBF" w:themeFill="background1" w:themeFillShade="BF"/>
           </w:tcPr>
           <w:p>
@@ -6414,7 +5942,7 @@
         </w:tc>
         <w:tc>
           <w:tcPr>
-            <w:tcW w:w="2127" w:type="dxa"/>
+            <w:tcW w:w="2217" w:type="dxa"/>
             <w:shd w:val="clear" w:color="auto" w:fill="BFBFBF" w:themeFill="background1" w:themeFillShade="BF"/>
           </w:tcPr>
           <w:p>
@@ -6423,14 +5951,12 @@
                 <w:b/>
               </w:rPr>
             </w:pPr>
-            <w:proofErr w:type="spellStart"/>
             <w:r>
               <w:rPr>
                 <w:b/>
               </w:rPr>
               <w:t>Credit_Card</w:t>
             </w:r>
-            <w:proofErr w:type="spellEnd"/>
           </w:p>
         </w:tc>
       </w:tr>
@@ -6507,22 +6033,20 @@
         </w:tc>
         <w:tc>
           <w:tcPr>
-            <w:tcW w:w="1275" w:type="dxa"/>
+            <w:tcW w:w="1185" w:type="dxa"/>
           </w:tcPr>
           <w:p>
             <w:pPr>
               <w:jc w:val="right"/>
             </w:pPr>
-            <w:proofErr w:type="spellStart"/>
             <w:r>
               <w:t>Ilikedogs</w:t>
             </w:r>
-            <w:proofErr w:type="spellEnd"/>
           </w:p>
         </w:tc>
         <w:tc>
           <w:tcPr>
-            <w:tcW w:w="2127" w:type="dxa"/>
+            <w:tcW w:w="2217" w:type="dxa"/>
           </w:tcPr>
           <w:p>
             <w:pPr>
@@ -6607,22 +6131,20 @@
         </w:tc>
         <w:tc>
           <w:tcPr>
-            <w:tcW w:w="1275" w:type="dxa"/>
+            <w:tcW w:w="1185" w:type="dxa"/>
           </w:tcPr>
           <w:p>
             <w:pPr>
               <w:jc w:val="right"/>
             </w:pPr>
-            <w:proofErr w:type="spellStart"/>
             <w:r>
               <w:t>Ilikecats</w:t>
             </w:r>
-            <w:proofErr w:type="spellEnd"/>
           </w:p>
         </w:tc>
         <w:tc>
           <w:tcPr>
-            <w:tcW w:w="2127" w:type="dxa"/>
+            <w:tcW w:w="2217" w:type="dxa"/>
           </w:tcPr>
           <w:p>
             <w:pPr>
@@ -6702,22 +6224,20 @@
         </w:tc>
         <w:tc>
           <w:tcPr>
-            <w:tcW w:w="1275" w:type="dxa"/>
+            <w:tcW w:w="1185" w:type="dxa"/>
           </w:tcPr>
           <w:p>
             <w:pPr>
               <w:jc w:val="right"/>
             </w:pPr>
-            <w:proofErr w:type="spellStart"/>
             <w:r>
               <w:t>ilikebirds</w:t>
             </w:r>
-            <w:proofErr w:type="spellEnd"/>
           </w:p>
         </w:tc>
         <w:tc>
           <w:tcPr>
-            <w:tcW w:w="2127" w:type="dxa"/>
+            <w:tcW w:w="2217" w:type="dxa"/>
           </w:tcPr>
           <w:p>
             <w:pPr>
@@ -6756,8 +6276,7 @@
           <w:u w:val="single"/>
         </w:rPr>
       </w:pPr>
-      <w:bookmarkStart w:id="13" w:name="_Toc476129594"/>
-      <w:proofErr w:type="spellStart"/>
+      <w:bookmarkStart w:id="14" w:name="_Toc476143376"/>
       <w:r>
         <w:rPr>
           <w:u w:val="single"/>
@@ -6765,42 +6284,17 @@
         <w:lastRenderedPageBreak/>
         <w:t>Payment_History</w:t>
       </w:r>
-      <w:bookmarkEnd w:id="13"/>
-      <w:proofErr w:type="spellEnd"/>
+      <w:bookmarkEnd w:id="14"/>
     </w:p>
     <w:p/>
     <w:p>
       <w:r>
-        <w:t xml:space="preserve">CREATE TABLE </w:t>
-      </w:r>
-      <w:proofErr w:type="spellStart"/>
-      <w:r>
-        <w:t>payment_history</w:t>
-      </w:r>
-      <w:proofErr w:type="spellEnd"/>
-      <w:r>
-        <w:t xml:space="preserve"> (</w:t>
-      </w:r>
-    </w:p>
-    <w:p>
-      <w:r>
-        <w:t xml:space="preserve">  </w:t>
-      </w:r>
-      <w:proofErr w:type="spellStart"/>
-      <w:r>
-        <w:t>MemberID</w:t>
-      </w:r>
-      <w:proofErr w:type="spellEnd"/>
-      <w:r>
-        <w:t xml:space="preserve"> </w:t>
-      </w:r>
-      <w:proofErr w:type="spellStart"/>
-      <w:r>
-        <w:t>int</w:t>
-      </w:r>
-      <w:proofErr w:type="spellEnd"/>
-      <w:r>
-        <w:t>(11) NOT NULL,</w:t>
+        <w:t>CREATE TABLE payment_history (</w:t>
+      </w:r>
+    </w:p>
+    <w:p>
+      <w:r>
+        <w:t xml:space="preserve">  MemberID int(11) NOT NULL,</w:t>
       </w:r>
     </w:p>
     <w:p>
@@ -6810,15 +6304,7 @@
     </w:p>
     <w:p>
       <w:r>
-        <w:t xml:space="preserve">  Date </w:t>
-      </w:r>
-      <w:proofErr w:type="spellStart"/>
-      <w:r>
-        <w:t>date</w:t>
-      </w:r>
-      <w:proofErr w:type="spellEnd"/>
-      <w:r>
-        <w:t xml:space="preserve"> NOT NULL,</w:t>
+        <w:t xml:space="preserve">  Date date NOT NULL,</w:t>
       </w:r>
     </w:p>
     <w:p>
@@ -6828,21 +6314,14 @@
     </w:p>
     <w:p>
       <w:r>
-        <w:t xml:space="preserve">  primary key (</w:t>
-      </w:r>
-      <w:proofErr w:type="spellStart"/>
-      <w:r>
-        <w:t>MemberID</w:t>
-      </w:r>
-      <w:proofErr w:type="spellEnd"/>
-      <w:r>
-        <w:t>, Amount, Date, Description));</w:t>
+        <w:t xml:space="preserve">  primary key (MemberID, Amount, Date, Description));</w:t>
       </w:r>
     </w:p>
     <w:p>
       <w:r>
         <w:rPr>
           <w:noProof/>
+          <w:lang w:val="en-CA" w:eastAsia="en-CA"/>
         </w:rPr>
         <w:drawing>
           <wp:anchor distT="0" distB="0" distL="114300" distR="114300" simplePos="0" relativeHeight="251668480" behindDoc="1" locked="0" layoutInCell="1" allowOverlap="1" wp14:anchorId="14346703" wp14:editId="60B3F503">
@@ -6917,14 +6396,14 @@
           <w:u w:val="single"/>
         </w:rPr>
       </w:pPr>
-      <w:bookmarkStart w:id="14" w:name="_Toc476129595"/>
+      <w:bookmarkStart w:id="15" w:name="_Toc476143377"/>
       <w:r>
         <w:rPr>
           <w:u w:val="single"/>
         </w:rPr>
         <w:t>Admin</w:t>
       </w:r>
-      <w:bookmarkEnd w:id="14"/>
+      <w:bookmarkEnd w:id="15"/>
     </w:p>
     <w:p/>
     <w:p>
@@ -6934,23 +6413,7 @@
     </w:p>
     <w:p>
       <w:r>
-        <w:t xml:space="preserve">  </w:t>
-      </w:r>
-      <w:proofErr w:type="spellStart"/>
-      <w:r>
-        <w:t>AdminCode</w:t>
-      </w:r>
-      <w:proofErr w:type="spellEnd"/>
-      <w:r>
-        <w:t xml:space="preserve"> </w:t>
-      </w:r>
-      <w:proofErr w:type="spellStart"/>
-      <w:r>
-        <w:t>int</w:t>
-      </w:r>
-      <w:proofErr w:type="spellEnd"/>
-      <w:r>
-        <w:t>(11) NOT NULL,</w:t>
+        <w:t xml:space="preserve">  AdminCode int(11) NOT NULL,</w:t>
       </w:r>
     </w:p>
     <w:p>
@@ -6965,21 +6428,14 @@
     </w:p>
     <w:p>
       <w:r>
-        <w:t xml:space="preserve">  primary key (</w:t>
-      </w:r>
-      <w:proofErr w:type="spellStart"/>
-      <w:r>
-        <w:t>AdminCode</w:t>
-      </w:r>
-      <w:proofErr w:type="spellEnd"/>
-      <w:r>
-        <w:t>));</w:t>
+        <w:t xml:space="preserve">  primary key (AdminCode));</w:t>
       </w:r>
     </w:p>
     <w:p>
       <w:r>
         <w:rPr>
           <w:noProof/>
+          <w:lang w:val="en-CA" w:eastAsia="en-CA"/>
         </w:rPr>
         <w:drawing>
           <wp:anchor distT="0" distB="0" distL="114300" distR="114300" simplePos="0" relativeHeight="251669504" behindDoc="1" locked="0" layoutInCell="1" allowOverlap="1" wp14:anchorId="1F02EFA7" wp14:editId="3871EDA3">
@@ -7049,7 +6505,7 @@
     <w:p/>
     <w:sectPr>
       <w:pgSz w:w="12240" w:h="15840"/>
-      <w:pgMar w:top="1440" w:right="1440" w:bottom="1440" w:left="1440" w:header="708" w:footer="708" w:gutter="0"/>
+      <w:pgMar w:top="1418" w:right="1134" w:bottom="1440" w:left="1134" w:header="709" w:footer="709" w:gutter="0"/>
       <w:cols w:space="708"/>
       <w:titlePg/>
       <w:docGrid w:linePitch="360"/>
@@ -7059,7 +6515,7 @@
 </file>
 
 <file path=word/endnotes.xml><?xml version="1.0" encoding="utf-8"?>
-<w:endnotes xmlns:wpc="http://schemas.microsoft.com/office/word/2010/wordprocessingCanvas" xmlns:mo="http://schemas.microsoft.com/office/mac/office/2008/main" xmlns:mc="http://schemas.openxmlformats.org/markup-compatibility/2006" xmlns:mv="urn:schemas-microsoft-com:mac:vml" xmlns:o="urn:schemas-microsoft-com:office:office" xmlns:r="http://schemas.openxmlformats.org/officeDocument/2006/relationships" xmlns:m="http://schemas.openxmlformats.org/officeDocument/2006/math" xmlns:v="urn:schemas-microsoft-com:vml" xmlns:wp14="http://schemas.microsoft.com/office/word/2010/wordprocessingDrawing" xmlns:wp="http://schemas.openxmlformats.org/drawingml/2006/wordprocessingDrawing" xmlns:w10="urn:schemas-microsoft-com:office:word" xmlns:w="http://schemas.openxmlformats.org/wordprocessingml/2006/main" xmlns:w14="http://schemas.microsoft.com/office/word/2010/wordml" xmlns:w15="http://schemas.microsoft.com/office/word/2012/wordml" xmlns:wpg="http://schemas.microsoft.com/office/word/2010/wordprocessingGroup" xmlns:wpi="http://schemas.microsoft.com/office/word/2010/wordprocessingInk" xmlns:wne="http://schemas.microsoft.com/office/word/2006/wordml" xmlns:wps="http://schemas.microsoft.com/office/word/2010/wordprocessingShape" mc:Ignorable="w14 w15 wp14">
+<w:endnotes xmlns:wpc="http://schemas.microsoft.com/office/word/2010/wordprocessingCanvas" xmlns:cx="http://schemas.microsoft.com/office/drawing/2014/chartex" xmlns:cx1="http://schemas.microsoft.com/office/drawing/2015/9/8/chartex" xmlns:cx2="http://schemas.microsoft.com/office/drawing/2015/10/21/chartex" xmlns:cx3="http://schemas.microsoft.com/office/drawing/2016/5/9/chartex" xmlns:cx4="http://schemas.microsoft.com/office/drawing/2016/5/10/chartex" xmlns:cx5="http://schemas.microsoft.com/office/drawing/2016/5/11/chartex" xmlns:mc="http://schemas.openxmlformats.org/markup-compatibility/2006" xmlns:o="urn:schemas-microsoft-com:office:office" xmlns:r="http://schemas.openxmlformats.org/officeDocument/2006/relationships" xmlns:m="http://schemas.openxmlformats.org/officeDocument/2006/math" xmlns:v="urn:schemas-microsoft-com:vml" xmlns:wp14="http://schemas.microsoft.com/office/word/2010/wordprocessingDrawing" xmlns:wp="http://schemas.openxmlformats.org/drawingml/2006/wordprocessingDrawing" xmlns:w10="urn:schemas-microsoft-com:office:word" xmlns:w="http://schemas.openxmlformats.org/wordprocessingml/2006/main" xmlns:w14="http://schemas.microsoft.com/office/word/2010/wordml" xmlns:w15="http://schemas.microsoft.com/office/word/2012/wordml" xmlns:w16se="http://schemas.microsoft.com/office/word/2015/wordml/symex" xmlns:wpg="http://schemas.microsoft.com/office/word/2010/wordprocessingGroup" xmlns:wpi="http://schemas.microsoft.com/office/word/2010/wordprocessingInk" xmlns:wne="http://schemas.microsoft.com/office/word/2006/wordml" xmlns:wps="http://schemas.microsoft.com/office/word/2010/wordprocessingShape" mc:Ignorable="w14 w15 w16se wp14">
   <w:endnote w:type="separator" w:id="-1">
     <w:p>
       <w:r>
@@ -7078,7 +6534,7 @@
 </file>
 
 <file path=word/footer1.xml><?xml version="1.0" encoding="utf-8"?>
-<w:ftr xmlns:wpc="http://schemas.microsoft.com/office/word/2010/wordprocessingCanvas" xmlns:mo="http://schemas.microsoft.com/office/mac/office/2008/main" xmlns:mc="http://schemas.openxmlformats.org/markup-compatibility/2006" xmlns:mv="urn:schemas-microsoft-com:mac:vml" xmlns:o="urn:schemas-microsoft-com:office:office" xmlns:r="http://schemas.openxmlformats.org/officeDocument/2006/relationships" xmlns:m="http://schemas.openxmlformats.org/officeDocument/2006/math" xmlns:v="urn:schemas-microsoft-com:vml" xmlns:wp14="http://schemas.microsoft.com/office/word/2010/wordprocessingDrawing" xmlns:wp="http://schemas.openxmlformats.org/drawingml/2006/wordprocessingDrawing" xmlns:w10="urn:schemas-microsoft-com:office:word" xmlns:w="http://schemas.openxmlformats.org/wordprocessingml/2006/main" xmlns:w14="http://schemas.microsoft.com/office/word/2010/wordml" xmlns:w15="http://schemas.microsoft.com/office/word/2012/wordml" xmlns:wpg="http://schemas.microsoft.com/office/word/2010/wordprocessingGroup" xmlns:wpi="http://schemas.microsoft.com/office/word/2010/wordprocessingInk" xmlns:wne="http://schemas.microsoft.com/office/word/2006/wordml" xmlns:wps="http://schemas.microsoft.com/office/word/2010/wordprocessingShape" mc:Ignorable="w14 w15 wp14">
+<w:ftr xmlns:wpc="http://schemas.microsoft.com/office/word/2010/wordprocessingCanvas" xmlns:cx="http://schemas.microsoft.com/office/drawing/2014/chartex" xmlns:cx1="http://schemas.microsoft.com/office/drawing/2015/9/8/chartex" xmlns:cx2="http://schemas.microsoft.com/office/drawing/2015/10/21/chartex" xmlns:cx3="http://schemas.microsoft.com/office/drawing/2016/5/9/chartex" xmlns:cx4="http://schemas.microsoft.com/office/drawing/2016/5/10/chartex" xmlns:cx5="http://schemas.microsoft.com/office/drawing/2016/5/11/chartex" xmlns:mc="http://schemas.openxmlformats.org/markup-compatibility/2006" xmlns:o="urn:schemas-microsoft-com:office:office" xmlns:r="http://schemas.openxmlformats.org/officeDocument/2006/relationships" xmlns:m="http://schemas.openxmlformats.org/officeDocument/2006/math" xmlns:v="urn:schemas-microsoft-com:vml" xmlns:wp14="http://schemas.microsoft.com/office/word/2010/wordprocessingDrawing" xmlns:wp="http://schemas.openxmlformats.org/drawingml/2006/wordprocessingDrawing" xmlns:w10="urn:schemas-microsoft-com:office:word" xmlns:w="http://schemas.openxmlformats.org/wordprocessingml/2006/main" xmlns:w14="http://schemas.microsoft.com/office/word/2010/wordml" xmlns:w15="http://schemas.microsoft.com/office/word/2012/wordml" xmlns:w16se="http://schemas.microsoft.com/office/word/2015/wordml/symex" xmlns:wpg="http://schemas.microsoft.com/office/word/2010/wordprocessingGroup" xmlns:wpi="http://schemas.microsoft.com/office/word/2010/wordprocessingInk" xmlns:wne="http://schemas.microsoft.com/office/word/2006/wordml" xmlns:wps="http://schemas.microsoft.com/office/word/2010/wordprocessingShape" mc:Ignorable="w14 w15 w16se wp14">
   <w:sdt>
     <w:sdtPr>
       <w:id w:val="-1473509742"/>
@@ -7111,7 +6567,7 @@
           <w:rPr>
             <w:noProof/>
           </w:rPr>
-          <w:t>5</w:t>
+          <w:t>11</w:t>
         </w:r>
         <w:r>
           <w:rPr>
@@ -7131,7 +6587,7 @@
 </file>
 
 <file path=word/footnotes.xml><?xml version="1.0" encoding="utf-8"?>
-<w:footnotes xmlns:wpc="http://schemas.microsoft.com/office/word/2010/wordprocessingCanvas" xmlns:mo="http://schemas.microsoft.com/office/mac/office/2008/main" xmlns:mc="http://schemas.openxmlformats.org/markup-compatibility/2006" xmlns:mv="urn:schemas-microsoft-com:mac:vml" xmlns:o="urn:schemas-microsoft-com:office:office" xmlns:r="http://schemas.openxmlformats.org/officeDocument/2006/relationships" xmlns:m="http://schemas.openxmlformats.org/officeDocument/2006/math" xmlns:v="urn:schemas-microsoft-com:vml" xmlns:wp14="http://schemas.microsoft.com/office/word/2010/wordprocessingDrawing" xmlns:wp="http://schemas.openxmlformats.org/drawingml/2006/wordprocessingDrawing" xmlns:w10="urn:schemas-microsoft-com:office:word" xmlns:w="http://schemas.openxmlformats.org/wordprocessingml/2006/main" xmlns:w14="http://schemas.microsoft.com/office/word/2010/wordml" xmlns:w15="http://schemas.microsoft.com/office/word/2012/wordml" xmlns:wpg="http://schemas.microsoft.com/office/word/2010/wordprocessingGroup" xmlns:wpi="http://schemas.microsoft.com/office/word/2010/wordprocessingInk" xmlns:wne="http://schemas.microsoft.com/office/word/2006/wordml" xmlns:wps="http://schemas.microsoft.com/office/word/2010/wordprocessingShape" mc:Ignorable="w14 w15 wp14">
+<w:footnotes xmlns:wpc="http://schemas.microsoft.com/office/word/2010/wordprocessingCanvas" xmlns:cx="http://schemas.microsoft.com/office/drawing/2014/chartex" xmlns:cx1="http://schemas.microsoft.com/office/drawing/2015/9/8/chartex" xmlns:cx2="http://schemas.microsoft.com/office/drawing/2015/10/21/chartex" xmlns:cx3="http://schemas.microsoft.com/office/drawing/2016/5/9/chartex" xmlns:cx4="http://schemas.microsoft.com/office/drawing/2016/5/10/chartex" xmlns:cx5="http://schemas.microsoft.com/office/drawing/2016/5/11/chartex" xmlns:mc="http://schemas.openxmlformats.org/markup-compatibility/2006" xmlns:o="urn:schemas-microsoft-com:office:office" xmlns:r="http://schemas.openxmlformats.org/officeDocument/2006/relationships" xmlns:m="http://schemas.openxmlformats.org/officeDocument/2006/math" xmlns:v="urn:schemas-microsoft-com:vml" xmlns:wp14="http://schemas.microsoft.com/office/word/2010/wordprocessingDrawing" xmlns:wp="http://schemas.openxmlformats.org/drawingml/2006/wordprocessingDrawing" xmlns:w10="urn:schemas-microsoft-com:office:word" xmlns:w="http://schemas.openxmlformats.org/wordprocessingml/2006/main" xmlns:w14="http://schemas.microsoft.com/office/word/2010/wordml" xmlns:w15="http://schemas.microsoft.com/office/word/2012/wordml" xmlns:w16se="http://schemas.microsoft.com/office/word/2015/wordml/symex" xmlns:wpg="http://schemas.microsoft.com/office/word/2010/wordprocessingGroup" xmlns:wpi="http://schemas.microsoft.com/office/word/2010/wordprocessingInk" xmlns:wne="http://schemas.microsoft.com/office/word/2006/wordml" xmlns:wps="http://schemas.microsoft.com/office/word/2010/wordprocessingShape" mc:Ignorable="w14 w15 w16se wp14">
   <w:footnote w:type="separator" w:id="-1">
     <w:p>
       <w:r>
@@ -7150,8 +6606,8 @@
 </file>
 
 <file path=word/numbering.xml><?xml version="1.0" encoding="utf-8"?>
-<w:numbering xmlns:wpc="http://schemas.microsoft.com/office/word/2010/wordprocessingCanvas" xmlns:mo="http://schemas.microsoft.com/office/mac/office/2008/main" xmlns:mc="http://schemas.openxmlformats.org/markup-compatibility/2006" xmlns:mv="urn:schemas-microsoft-com:mac:vml" xmlns:o="urn:schemas-microsoft-com:office:office" xmlns:r="http://schemas.openxmlformats.org/officeDocument/2006/relationships" xmlns:m="http://schemas.openxmlformats.org/officeDocument/2006/math" xmlns:v="urn:schemas-microsoft-com:vml" xmlns:wp14="http://schemas.microsoft.com/office/word/2010/wordprocessingDrawing" xmlns:wp="http://schemas.openxmlformats.org/drawingml/2006/wordprocessingDrawing" xmlns:w10="urn:schemas-microsoft-com:office:word" xmlns:w="http://schemas.openxmlformats.org/wordprocessingml/2006/main" xmlns:w14="http://schemas.microsoft.com/office/word/2010/wordml" xmlns:w15="http://schemas.microsoft.com/office/word/2012/wordml" xmlns:wpg="http://schemas.microsoft.com/office/word/2010/wordprocessingGroup" xmlns:wpi="http://schemas.microsoft.com/office/word/2010/wordprocessingInk" xmlns:wne="http://schemas.microsoft.com/office/word/2006/wordml" xmlns:wps="http://schemas.microsoft.com/office/word/2010/wordprocessingShape" mc:Ignorable="w14 w15 wp14">
-  <w:abstractNum w:abstractNumId="0">
+<w:numbering xmlns:wpc="http://schemas.microsoft.com/office/word/2010/wordprocessingCanvas" xmlns:cx="http://schemas.microsoft.com/office/drawing/2014/chartex" xmlns:cx1="http://schemas.microsoft.com/office/drawing/2015/9/8/chartex" xmlns:cx2="http://schemas.microsoft.com/office/drawing/2015/10/21/chartex" xmlns:cx3="http://schemas.microsoft.com/office/drawing/2016/5/9/chartex" xmlns:cx4="http://schemas.microsoft.com/office/drawing/2016/5/10/chartex" xmlns:cx5="http://schemas.microsoft.com/office/drawing/2016/5/11/chartex" xmlns:mc="http://schemas.openxmlformats.org/markup-compatibility/2006" xmlns:o="urn:schemas-microsoft-com:office:office" xmlns:r="http://schemas.openxmlformats.org/officeDocument/2006/relationships" xmlns:m="http://schemas.openxmlformats.org/officeDocument/2006/math" xmlns:v="urn:schemas-microsoft-com:vml" xmlns:wp14="http://schemas.microsoft.com/office/word/2010/wordprocessingDrawing" xmlns:wp="http://schemas.openxmlformats.org/drawingml/2006/wordprocessingDrawing" xmlns:w10="urn:schemas-microsoft-com:office:word" xmlns:w="http://schemas.openxmlformats.org/wordprocessingml/2006/main" xmlns:w14="http://schemas.microsoft.com/office/word/2010/wordml" xmlns:w15="http://schemas.microsoft.com/office/word/2012/wordml" xmlns:w16se="http://schemas.microsoft.com/office/word/2015/wordml/symex" xmlns:wpg="http://schemas.microsoft.com/office/word/2010/wordprocessingGroup" xmlns:wpi="http://schemas.microsoft.com/office/word/2010/wordprocessingInk" xmlns:wne="http://schemas.microsoft.com/office/word/2006/wordml" xmlns:wps="http://schemas.microsoft.com/office/word/2010/wordprocessingShape" mc:Ignorable="w14 w15 w16se wp14">
+  <w:abstractNum w:abstractNumId="0" w15:restartNumberingAfterBreak="0">
     <w:nsid w:val="6E8C2DE0"/>
     <w:multiLevelType w:val="hybridMultilevel"/>
     <w:tmpl w:val="6DF01B0C"/>
@@ -7264,7 +6720,7 @@
       </w:rPr>
     </w:lvl>
   </w:abstractNum>
-  <w:abstractNum w:abstractNumId="1">
+  <w:abstractNum w:abstractNumId="1" w15:restartNumberingAfterBreak="0">
     <w:nsid w:val="76074E20"/>
     <w:multiLevelType w:val="multilevel"/>
     <w:tmpl w:val="E95E4C4E"/>
@@ -7423,7 +6879,7 @@
 </file>
 
 <file path=word/styles.xml><?xml version="1.0" encoding="utf-8"?>
-<w:styles xmlns:mc="http://schemas.openxmlformats.org/markup-compatibility/2006" xmlns:r="http://schemas.openxmlformats.org/officeDocument/2006/relationships" xmlns:w="http://schemas.openxmlformats.org/wordprocessingml/2006/main" xmlns:w14="http://schemas.microsoft.com/office/word/2010/wordml" xmlns:w15="http://schemas.microsoft.com/office/word/2012/wordml" mc:Ignorable="w14 w15">
+<w:styles xmlns:mc="http://schemas.openxmlformats.org/markup-compatibility/2006" xmlns:r="http://schemas.openxmlformats.org/officeDocument/2006/relationships" xmlns:w="http://schemas.openxmlformats.org/wordprocessingml/2006/main" xmlns:w14="http://schemas.microsoft.com/office/word/2010/wordml" xmlns:w15="http://schemas.microsoft.com/office/word/2012/wordml" xmlns:w16se="http://schemas.microsoft.com/office/word/2015/wordml/symex" mc:Ignorable="w14 w15 w16se">
   <w:docDefaults>
     <w:rPrDefault>
       <w:rPr>
@@ -7435,7 +6891,7 @@
     </w:rPrDefault>
     <w:pPrDefault/>
   </w:docDefaults>
-  <w:latentStyles w:defLockedState="0" w:defUIPriority="99" w:defSemiHidden="0" w:defUnhideWhenUsed="0" w:defQFormat="0" w:count="382">
+  <w:latentStyles w:defLockedState="0" w:defUIPriority="99" w:defSemiHidden="0" w:defUnhideWhenUsed="0" w:defQFormat="0" w:count="374">
     <w:lsdException w:name="Normal" w:uiPriority="0" w:qFormat="1"/>
     <w:lsdException w:name="heading 1" w:uiPriority="9" w:qFormat="1"/>
     <w:lsdException w:name="heading 2" w:semiHidden="1" w:uiPriority="9" w:unhideWhenUsed="1" w:qFormat="1"/>
@@ -7953,7 +7409,6 @@
     <w:uiPriority w:val="39"/>
     <w:rsid w:val="00BE573A"/>
     <w:tblPr>
-      <w:tblInd w:w="0" w:type="dxa"/>
       <w:tblBorders>
         <w:top w:val="single" w:sz="4" w:space="0" w:color="auto"/>
         <w:left w:val="single" w:sz="4" w:space="0" w:color="auto"/>
@@ -7962,12 +7417,6 @@
         <w:insideH w:val="single" w:sz="4" w:space="0" w:color="auto"/>
         <w:insideV w:val="single" w:sz="4" w:space="0" w:color="auto"/>
       </w:tblBorders>
-      <w:tblCellMar>
-        <w:top w:w="0" w:type="dxa"/>
-        <w:left w:w="108" w:type="dxa"/>
-        <w:bottom w:w="0" w:type="dxa"/>
-        <w:right w:w="108" w:type="dxa"/>
-      </w:tblCellMar>
     </w:tblPr>
   </w:style>
   <w:style w:type="character" w:styleId="Hyperlink">
@@ -8330,7 +7779,7 @@
 </file>
 
 <file path=customXml/itemProps1.xml><?xml version="1.0" encoding="utf-8"?>
-<ds:datastoreItem xmlns:ds="http://schemas.openxmlformats.org/officeDocument/2006/customXml" ds:itemID="{ED00E305-BCC4-CF41-AFE1-FD93DFE3C9B4}">
+<ds:datastoreItem xmlns:ds="http://schemas.openxmlformats.org/officeDocument/2006/customXml" ds:itemID="{81D1DEF4-234E-4C05-9B48-3C3A0A2994E7}">
   <ds:schemaRefs>
     <ds:schemaRef ds:uri="http://schemas.openxmlformats.org/officeDocument/2006/bibliography"/>
   </ds:schemaRefs>

</xml_diff>